<commit_message>
just updated important staffs
</commit_message>
<xml_diff>
--- a/RESEARCH METHODOLOGY/RESEARCH PAPER/SHARING VOLUME METHODLOGY/METHODOLOGY DRAFT 01.docx
+++ b/RESEARCH METHODOLOGY/RESEARCH PAPER/SHARING VOLUME METHODLOGY/METHODOLOGY DRAFT 01.docx
@@ -16,62 +16,969 @@
       <w:r>
         <w:rPr>
           <w:rFonts w:ascii="Times New Roman" w:hAnsi="Times New Roman" w:cs="Times New Roman"/>
-          <w:sz w:val="24"/>
-          <w:szCs w:val="24"/>
-        </w:rPr>
-        <w:t>3. Methodology</w:t>
-      </w:r>
-    </w:p>
-    <w:p>
-      <w:pPr>
-        <w:spacing w:before="120" w:after="120" w:line="360" w:lineRule="auto"/>
-        <w:contextualSpacing/>
-        <w:jc w:val="both"/>
-        <w:rPr>
-          <w:rFonts w:ascii="Times New Roman" w:hAnsi="Times New Roman" w:cs="Times New Roman"/>
-          <w:sz w:val="24"/>
-          <w:szCs w:val="24"/>
-        </w:rPr>
-      </w:pPr>
-    </w:p>
-    <w:p>
-      <w:pPr>
-        <w:spacing w:before="120" w:after="120" w:line="360" w:lineRule="auto"/>
-        <w:contextualSpacing/>
-        <w:jc w:val="both"/>
-        <w:rPr>
-          <w:rFonts w:ascii="Times New Roman" w:hAnsi="Times New Roman" w:cs="Times New Roman"/>
-          <w:sz w:val="24"/>
-          <w:szCs w:val="24"/>
-        </w:rPr>
-      </w:pPr>
-      <w:r>
-        <w:rPr>
-          <w:rFonts w:ascii="Times New Roman" w:hAnsi="Times New Roman" w:cs="Times New Roman"/>
-          <w:sz w:val="24"/>
-          <w:szCs w:val="24"/>
-        </w:rPr>
-        <w:t xml:space="preserve">The methodology of this study employs a systematic literature review (SLR) approach, structured into four essential sections: </w:t>
-      </w:r>
-      <w:r>
-        <w:rPr>
-          <w:rFonts w:ascii="Times New Roman" w:hAnsi="Times New Roman" w:cs="Times New Roman"/>
           <w:b/>
           <w:bCs/>
           <w:sz w:val="24"/>
           <w:szCs w:val="24"/>
         </w:rPr>
-        <w:t>Search Strategy</w:t>
-      </w:r>
-      <w:r>
-        <w:rPr>
-          <w:rFonts w:ascii="Times New Roman" w:hAnsi="Times New Roman" w:cs="Times New Roman"/>
-          <w:sz w:val="24"/>
-          <w:szCs w:val="24"/>
-        </w:rPr>
-        <w:t xml:space="preserve">, </w:t>
-      </w:r>
-      <w:r>
+        <w:t>3. Methodology</w:t>
+      </w:r>
+    </w:p>
+    <w:p>
+      <w:pPr>
+        <w:spacing w:before="120" w:after="120" w:line="360" w:lineRule="auto"/>
+        <w:contextualSpacing/>
+        <w:jc w:val="both"/>
+        <w:rPr>
+          <w:rFonts w:ascii="Times New Roman" w:hAnsi="Times New Roman" w:cs="Times New Roman"/>
+          <w:sz w:val="24"/>
+          <w:szCs w:val="24"/>
+        </w:rPr>
+      </w:pPr>
+      <w:r>
+        <w:rPr>
+          <w:rFonts w:ascii="Times New Roman" w:hAnsi="Times New Roman" w:cs="Times New Roman"/>
+          <w:sz w:val="24"/>
+          <w:szCs w:val="24"/>
+        </w:rPr>
+        <w:t>The methodology of this study is based on a systematic literature review (SLR) approach, designed to comprehensively evaluate existing research and literature relevant to the development of intelligent accommodation systems for Rohingya refugees. This approach ensures a thorough and unbiased collection of data that contributes to forming a robust framework for addressing the research problem. The SLR method follows the guidelines set by Kitchenham et al. (2010) and Petersen et al. (2008), which emphasize the importance of systematic data collection and analysis.</w:t>
+      </w:r>
+    </w:p>
+    <w:p>
+      <w:pPr>
+        <w:spacing w:before="120" w:after="120" w:line="360" w:lineRule="auto"/>
+        <w:contextualSpacing/>
+        <w:jc w:val="both"/>
+        <w:rPr>
+          <w:rFonts w:ascii="Times New Roman" w:hAnsi="Times New Roman" w:cs="Times New Roman"/>
+          <w:sz w:val="24"/>
+          <w:szCs w:val="24"/>
+        </w:rPr>
+      </w:pPr>
+    </w:p>
+    <w:p>
+      <w:pPr>
+        <w:pStyle w:val="Heading4"/>
+        <w:rPr>
+          <w:rFonts w:ascii="Times New Roman" w:hAnsi="Times New Roman" w:cs="Times New Roman"/>
+          <w:color w:val="auto"/>
+          <w:sz w:val="24"/>
+          <w:szCs w:val="24"/>
+        </w:rPr>
+      </w:pPr>
+      <w:r>
+        <w:rPr>
+          <w:rFonts w:ascii="Times New Roman" w:hAnsi="Times New Roman" w:cs="Times New Roman"/>
+          <w:color w:val="auto"/>
+          <w:sz w:val="24"/>
+          <w:szCs w:val="24"/>
+        </w:rPr>
+        <w:t>3.1 Search Strategy</w:t>
+      </w:r>
+    </w:p>
+    <w:p/>
+    <w:p>
+      <w:pPr>
+        <w:spacing w:before="120" w:after="120" w:line="360" w:lineRule="auto"/>
+        <w:contextualSpacing/>
+        <w:jc w:val="both"/>
+        <w:rPr>
+          <w:rFonts w:ascii="Times New Roman" w:hAnsi="Times New Roman" w:cs="Times New Roman"/>
+          <w:sz w:val="24"/>
+          <w:szCs w:val="24"/>
+        </w:rPr>
+      </w:pPr>
+      <w:r>
+        <w:rPr>
+          <w:rFonts w:ascii="Times New Roman" w:hAnsi="Times New Roman" w:cs="Times New Roman"/>
+          <w:sz w:val="24"/>
+          <w:szCs w:val="24"/>
+        </w:rPr>
+        <w:t>The search strategy employed in this study was designed to locate the most relevant academic and scholarly sources across multiple databases. The selected databases include IEEE Xplore, SpringerLink, ScienceDirect, ACM Digital Library,</w:t>
+      </w:r>
+      <w:r>
+        <w:rPr>
+          <w:rFonts w:ascii="Times New Roman" w:hAnsi="Times New Roman" w:cs="Times New Roman"/>
+          <w:sz w:val="24"/>
+          <w:szCs w:val="24"/>
+        </w:rPr>
+        <w:t xml:space="preserve"> IGI Global,</w:t>
+      </w:r>
+      <w:r>
+        <w:rPr>
+          <w:rFonts w:ascii="Times New Roman" w:hAnsi="Times New Roman" w:cs="Times New Roman"/>
+          <w:sz w:val="24"/>
+          <w:szCs w:val="24"/>
+        </w:rPr>
+        <w:t xml:space="preserve"> Google Scholar, and Wiley Online Library. These databases offer extensive coverage of technological and humanitarian literature, essential for the interdisciplinary nature of this research.</w:t>
+      </w:r>
+    </w:p>
+    <w:p>
+      <w:pPr>
+        <w:spacing w:before="120" w:after="120" w:line="360" w:lineRule="auto"/>
+        <w:contextualSpacing/>
+        <w:jc w:val="both"/>
+        <w:rPr>
+          <w:rFonts w:ascii="Times New Roman" w:hAnsi="Times New Roman" w:cs="Times New Roman"/>
+          <w:sz w:val="24"/>
+          <w:szCs w:val="24"/>
+        </w:rPr>
+      </w:pPr>
+    </w:p>
+    <w:p>
+      <w:pPr>
+        <w:spacing w:before="120" w:after="120" w:line="360" w:lineRule="auto"/>
+        <w:contextualSpacing/>
+        <w:rPr>
+          <w:rFonts w:ascii="Times New Roman" w:hAnsi="Times New Roman" w:cs="Times New Roman"/>
+          <w:i/>
+          <w:iCs/>
+          <w:sz w:val="24"/>
+          <w:szCs w:val="24"/>
+        </w:rPr>
+      </w:pPr>
+      <w:r>
+        <w:rPr>
+          <w:rFonts w:ascii="Times New Roman" w:hAnsi="Times New Roman" w:cs="Times New Roman"/>
+          <w:i/>
+          <w:iCs/>
+          <w:sz w:val="24"/>
+          <w:szCs w:val="24"/>
+        </w:rPr>
+        <w:t>3.1.1 Keywords and Boolean Logic</w:t>
+      </w:r>
+    </w:p>
+    <w:p>
+      <w:pPr>
+        <w:spacing w:before="120" w:after="120" w:line="360" w:lineRule="auto"/>
+        <w:contextualSpacing/>
+        <w:jc w:val="both"/>
+        <w:rPr>
+          <w:rFonts w:ascii="Times New Roman" w:hAnsi="Times New Roman" w:cs="Times New Roman"/>
+          <w:sz w:val="24"/>
+          <w:szCs w:val="24"/>
+        </w:rPr>
+      </w:pPr>
+      <w:r>
+        <w:rPr>
+          <w:rFonts w:ascii="Times New Roman" w:hAnsi="Times New Roman" w:cs="Times New Roman"/>
+          <w:sz w:val="24"/>
+          <w:szCs w:val="24"/>
+        </w:rPr>
+        <w:t>A combination of carefully selected keywords was utilized to refine and target the search results. Boolean operators were applied to manage and expand the search results effectively. The following keywords and Boolean logic were used:</w:t>
+      </w:r>
+    </w:p>
+    <w:p>
+      <w:pPr>
+        <w:numPr>
+          <w:ilvl w:val="0"/>
+          <w:numId w:val="6"/>
+        </w:numPr>
+        <w:spacing w:before="120" w:after="120" w:line="360" w:lineRule="auto"/>
+        <w:contextualSpacing/>
+        <w:jc w:val="both"/>
+        <w:rPr>
+          <w:rFonts w:ascii="Times New Roman" w:hAnsi="Times New Roman" w:cs="Times New Roman"/>
+          <w:sz w:val="24"/>
+          <w:szCs w:val="24"/>
+        </w:rPr>
+      </w:pPr>
+      <w:r>
+        <w:rPr>
+          <w:rFonts w:ascii="Times New Roman" w:hAnsi="Times New Roman" w:cs="Times New Roman"/>
+          <w:sz w:val="24"/>
+          <w:szCs w:val="24"/>
+        </w:rPr>
+        <w:t>"Rohingya refugees" AND "accommodation system" AND "artificial intelligence"</w:t>
+      </w:r>
+    </w:p>
+    <w:p>
+      <w:pPr>
+        <w:numPr>
+          <w:ilvl w:val="0"/>
+          <w:numId w:val="6"/>
+        </w:numPr>
+        <w:spacing w:before="120" w:after="120" w:line="360" w:lineRule="auto"/>
+        <w:contextualSpacing/>
+        <w:jc w:val="both"/>
+        <w:rPr>
+          <w:rFonts w:ascii="Times New Roman" w:hAnsi="Times New Roman" w:cs="Times New Roman"/>
+          <w:sz w:val="24"/>
+          <w:szCs w:val="24"/>
+        </w:rPr>
+      </w:pPr>
+      <w:r>
+        <w:rPr>
+          <w:rFonts w:ascii="Times New Roman" w:hAnsi="Times New Roman" w:cs="Times New Roman"/>
+          <w:sz w:val="24"/>
+          <w:szCs w:val="24"/>
+        </w:rPr>
+        <w:t>"</w:t>
+      </w:r>
+      <w:proofErr w:type="gramStart"/>
+      <w:r>
+        <w:rPr>
+          <w:rFonts w:ascii="Times New Roman" w:hAnsi="Times New Roman" w:cs="Times New Roman"/>
+          <w:sz w:val="24"/>
+          <w:szCs w:val="24"/>
+        </w:rPr>
+        <w:t>refugee</w:t>
+      </w:r>
+      <w:proofErr w:type="gramEnd"/>
+      <w:r>
+        <w:rPr>
+          <w:rFonts w:ascii="Times New Roman" w:hAnsi="Times New Roman" w:cs="Times New Roman"/>
+          <w:sz w:val="24"/>
+          <w:szCs w:val="24"/>
+        </w:rPr>
+        <w:t xml:space="preserve"> productivity" OR "sustainable refugee camps"</w:t>
+      </w:r>
+    </w:p>
+    <w:p>
+      <w:pPr>
+        <w:numPr>
+          <w:ilvl w:val="0"/>
+          <w:numId w:val="6"/>
+        </w:numPr>
+        <w:spacing w:before="120" w:after="120" w:line="360" w:lineRule="auto"/>
+        <w:contextualSpacing/>
+        <w:jc w:val="both"/>
+        <w:rPr>
+          <w:rFonts w:ascii="Times New Roman" w:hAnsi="Times New Roman" w:cs="Times New Roman"/>
+          <w:sz w:val="24"/>
+          <w:szCs w:val="24"/>
+        </w:rPr>
+      </w:pPr>
+      <w:r>
+        <w:rPr>
+          <w:rFonts w:ascii="Times New Roman" w:hAnsi="Times New Roman" w:cs="Times New Roman"/>
+          <w:sz w:val="24"/>
+          <w:szCs w:val="24"/>
+        </w:rPr>
+        <w:t>"AI in refugee security" AND "systematic review"</w:t>
+      </w:r>
+    </w:p>
+    <w:p>
+      <w:pPr>
+        <w:spacing w:before="120" w:after="120" w:line="360" w:lineRule="auto"/>
+        <w:contextualSpacing/>
+        <w:jc w:val="both"/>
+        <w:rPr>
+          <w:rFonts w:ascii="Times New Roman" w:hAnsi="Times New Roman" w:cs="Times New Roman"/>
+          <w:sz w:val="24"/>
+          <w:szCs w:val="24"/>
+        </w:rPr>
+      </w:pPr>
+      <w:r>
+        <w:rPr>
+          <w:rFonts w:ascii="Times New Roman" w:hAnsi="Times New Roman" w:cs="Times New Roman"/>
+          <w:sz w:val="24"/>
+          <w:szCs w:val="24"/>
+        </w:rPr>
+        <w:t>This strategic combination of search terms helped ensure the search was both comprehensive and focused on relevant studies.</w:t>
+      </w:r>
+    </w:p>
+    <w:p>
+      <w:pPr>
+        <w:spacing w:before="120" w:after="120" w:line="360" w:lineRule="auto"/>
+        <w:contextualSpacing/>
+        <w:jc w:val="both"/>
+        <w:rPr>
+          <w:rFonts w:ascii="Times New Roman" w:hAnsi="Times New Roman" w:cs="Times New Roman"/>
+          <w:sz w:val="24"/>
+          <w:szCs w:val="24"/>
+        </w:rPr>
+      </w:pPr>
+    </w:p>
+    <w:p>
+      <w:pPr>
+        <w:spacing w:before="120" w:after="120" w:line="360" w:lineRule="auto"/>
+        <w:contextualSpacing/>
+        <w:jc w:val="both"/>
+        <w:rPr>
+          <w:rFonts w:ascii="Times New Roman" w:hAnsi="Times New Roman" w:cs="Times New Roman"/>
+          <w:sz w:val="24"/>
+          <w:szCs w:val="24"/>
+        </w:rPr>
+      </w:pPr>
+    </w:p>
+    <w:p>
+      <w:pPr>
+        <w:spacing w:before="120" w:after="120" w:line="360" w:lineRule="auto"/>
+        <w:contextualSpacing/>
+        <w:jc w:val="both"/>
+        <w:rPr>
+          <w:rFonts w:ascii="Times New Roman" w:hAnsi="Times New Roman" w:cs="Times New Roman"/>
+          <w:i/>
+          <w:iCs/>
+          <w:sz w:val="24"/>
+          <w:szCs w:val="24"/>
+        </w:rPr>
+      </w:pPr>
+      <w:r>
+        <w:rPr>
+          <w:rFonts w:ascii="Times New Roman" w:hAnsi="Times New Roman" w:cs="Times New Roman"/>
+          <w:i/>
+          <w:iCs/>
+          <w:sz w:val="24"/>
+          <w:szCs w:val="24"/>
+        </w:rPr>
+        <w:t>3.1.2 Forward and Backward Search Techniques</w:t>
+      </w:r>
+    </w:p>
+    <w:p>
+      <w:pPr>
+        <w:spacing w:before="120" w:after="120" w:line="360" w:lineRule="auto"/>
+        <w:contextualSpacing/>
+        <w:jc w:val="both"/>
+        <w:rPr>
+          <w:rFonts w:ascii="Times New Roman" w:hAnsi="Times New Roman" w:cs="Times New Roman"/>
+          <w:i/>
+          <w:iCs/>
+          <w:sz w:val="24"/>
+          <w:szCs w:val="24"/>
+        </w:rPr>
+      </w:pPr>
+    </w:p>
+    <w:p>
+      <w:pPr>
+        <w:spacing w:before="120" w:after="120" w:line="360" w:lineRule="auto"/>
+        <w:contextualSpacing/>
+        <w:jc w:val="both"/>
+        <w:rPr>
+          <w:rFonts w:ascii="Times New Roman" w:hAnsi="Times New Roman" w:cs="Times New Roman"/>
+          <w:sz w:val="24"/>
+          <w:szCs w:val="24"/>
+        </w:rPr>
+      </w:pPr>
+      <w:r>
+        <w:rPr>
+          <w:rFonts w:ascii="Times New Roman" w:hAnsi="Times New Roman" w:cs="Times New Roman"/>
+          <w:sz w:val="24"/>
+          <w:szCs w:val="24"/>
+        </w:rPr>
+        <w:t xml:space="preserve">In addition to the primary search using databases, both forward and backward citation search techniques were employed. This included reviewing the references cited in key articles (backward </w:t>
+      </w:r>
+      <w:r>
+        <w:rPr>
+          <w:rFonts w:ascii="Times New Roman" w:hAnsi="Times New Roman" w:cs="Times New Roman"/>
+          <w:sz w:val="24"/>
+          <w:szCs w:val="24"/>
+        </w:rPr>
+        <w:lastRenderedPageBreak/>
+        <w:t>search) as well as identifying more recent publications that cited these articles (forward search). This approach ensured that all relevant literature, including the most recent studies, was considered in the review process. This comprehensive search strategy minimizes the risk of omitting any critical studies or emerging research.</w:t>
+      </w:r>
+    </w:p>
+    <w:p>
+      <w:pPr>
+        <w:spacing w:before="120" w:after="120" w:line="360" w:lineRule="auto"/>
+        <w:contextualSpacing/>
+        <w:jc w:val="both"/>
+        <w:rPr>
+          <w:rFonts w:ascii="Times New Roman" w:hAnsi="Times New Roman" w:cs="Times New Roman"/>
+          <w:sz w:val="24"/>
+          <w:szCs w:val="24"/>
+        </w:rPr>
+      </w:pPr>
+    </w:p>
+    <w:p>
+      <w:pPr>
+        <w:pStyle w:val="Heading4"/>
+        <w:rPr>
+          <w:rFonts w:ascii="Times New Roman" w:hAnsi="Times New Roman" w:cs="Times New Roman"/>
+          <w:color w:val="auto"/>
+          <w:sz w:val="24"/>
+          <w:szCs w:val="24"/>
+        </w:rPr>
+      </w:pPr>
+      <w:r>
+        <w:rPr>
+          <w:rFonts w:ascii="Times New Roman" w:hAnsi="Times New Roman" w:cs="Times New Roman"/>
+          <w:color w:val="auto"/>
+          <w:sz w:val="24"/>
+          <w:szCs w:val="24"/>
+        </w:rPr>
+        <w:t>3.2 Inclusion and Exclusion Criteria</w:t>
+      </w:r>
+    </w:p>
+    <w:p>
+      <w:pPr>
+        <w:spacing w:before="120" w:after="120" w:line="360" w:lineRule="auto"/>
+        <w:contextualSpacing/>
+        <w:jc w:val="both"/>
+        <w:rPr>
+          <w:rFonts w:ascii="Times New Roman" w:hAnsi="Times New Roman" w:cs="Times New Roman"/>
+          <w:sz w:val="24"/>
+          <w:szCs w:val="24"/>
+        </w:rPr>
+      </w:pPr>
+      <w:r>
+        <w:rPr>
+          <w:rFonts w:ascii="Times New Roman" w:hAnsi="Times New Roman" w:cs="Times New Roman"/>
+          <w:sz w:val="24"/>
+          <w:szCs w:val="24"/>
+        </w:rPr>
+        <w:t>To ensure the relevance and quality of the reviewed literature, specific inclusion and exclusion criteria were applied throughout the selection process.</w:t>
+      </w:r>
+    </w:p>
+    <w:p>
+      <w:pPr>
+        <w:pStyle w:val="Heading3"/>
+        <w:rPr>
+          <w:rFonts w:ascii="Times New Roman" w:hAnsi="Times New Roman" w:cs="Times New Roman"/>
+          <w:i/>
+          <w:iCs/>
+          <w:color w:val="auto"/>
+          <w:sz w:val="24"/>
+          <w:szCs w:val="24"/>
+        </w:rPr>
+      </w:pPr>
+      <w:r>
+        <w:rPr>
+          <w:rFonts w:ascii="Times New Roman" w:hAnsi="Times New Roman" w:cs="Times New Roman"/>
+          <w:i/>
+          <w:iCs/>
+          <w:color w:val="auto"/>
+          <w:sz w:val="24"/>
+          <w:szCs w:val="24"/>
+        </w:rPr>
+        <w:t>3.2.1 Inclusion Criteria</w:t>
+      </w:r>
+    </w:p>
+    <w:p/>
+    <w:p>
+      <w:pPr>
+        <w:numPr>
+          <w:ilvl w:val="0"/>
+          <w:numId w:val="7"/>
+        </w:numPr>
+        <w:spacing w:before="120" w:after="120" w:line="360" w:lineRule="auto"/>
+        <w:contextualSpacing/>
+        <w:jc w:val="both"/>
+        <w:rPr>
+          <w:rFonts w:ascii="Times New Roman" w:hAnsi="Times New Roman" w:cs="Times New Roman"/>
+          <w:sz w:val="24"/>
+          <w:szCs w:val="24"/>
+        </w:rPr>
+      </w:pPr>
+      <w:r>
+        <w:rPr>
+          <w:rFonts w:ascii="Times New Roman" w:hAnsi="Times New Roman" w:cs="Times New Roman"/>
+          <w:sz w:val="24"/>
+          <w:szCs w:val="24"/>
+        </w:rPr>
+        <w:t>Peer-reviewed journal articles and conference papers.</w:t>
+      </w:r>
+    </w:p>
+    <w:p>
+      <w:pPr>
+        <w:numPr>
+          <w:ilvl w:val="0"/>
+          <w:numId w:val="7"/>
+        </w:numPr>
+        <w:spacing w:before="120" w:after="120" w:line="360" w:lineRule="auto"/>
+        <w:contextualSpacing/>
+        <w:jc w:val="both"/>
+        <w:rPr>
+          <w:rFonts w:ascii="Times New Roman" w:hAnsi="Times New Roman" w:cs="Times New Roman"/>
+          <w:sz w:val="24"/>
+          <w:szCs w:val="24"/>
+        </w:rPr>
+      </w:pPr>
+      <w:r>
+        <w:rPr>
+          <w:rFonts w:ascii="Times New Roman" w:hAnsi="Times New Roman" w:cs="Times New Roman"/>
+          <w:sz w:val="24"/>
+          <w:szCs w:val="24"/>
+        </w:rPr>
+        <w:t>Studies focusing on refugee accommodation, AI applications in humanitarian settings, and security.</w:t>
+      </w:r>
+    </w:p>
+    <w:p>
+      <w:pPr>
+        <w:numPr>
+          <w:ilvl w:val="0"/>
+          <w:numId w:val="7"/>
+        </w:numPr>
+        <w:spacing w:before="120" w:after="120" w:line="360" w:lineRule="auto"/>
+        <w:contextualSpacing/>
+        <w:jc w:val="both"/>
+        <w:rPr>
+          <w:rFonts w:ascii="Times New Roman" w:hAnsi="Times New Roman" w:cs="Times New Roman"/>
+          <w:sz w:val="24"/>
+          <w:szCs w:val="24"/>
+        </w:rPr>
+      </w:pPr>
+      <w:r>
+        <w:rPr>
+          <w:rFonts w:ascii="Times New Roman" w:hAnsi="Times New Roman" w:cs="Times New Roman"/>
+          <w:sz w:val="24"/>
+          <w:szCs w:val="24"/>
+        </w:rPr>
+        <w:t>Publications in English.</w:t>
+      </w:r>
+    </w:p>
+    <w:p>
+      <w:pPr>
+        <w:numPr>
+          <w:ilvl w:val="0"/>
+          <w:numId w:val="7"/>
+        </w:numPr>
+        <w:spacing w:before="120" w:after="120" w:line="360" w:lineRule="auto"/>
+        <w:contextualSpacing/>
+        <w:jc w:val="both"/>
+        <w:rPr>
+          <w:rFonts w:ascii="Times New Roman" w:hAnsi="Times New Roman" w:cs="Times New Roman"/>
+          <w:sz w:val="24"/>
+          <w:szCs w:val="24"/>
+        </w:rPr>
+      </w:pPr>
+      <w:r>
+        <w:rPr>
+          <w:rFonts w:ascii="Times New Roman" w:hAnsi="Times New Roman" w:cs="Times New Roman"/>
+          <w:sz w:val="24"/>
+          <w:szCs w:val="24"/>
+        </w:rPr>
+        <w:t>Articles published between 2000 and 2024.</w:t>
+      </w:r>
+    </w:p>
+    <w:p>
+      <w:pPr>
+        <w:numPr>
+          <w:ilvl w:val="0"/>
+          <w:numId w:val="7"/>
+        </w:numPr>
+        <w:spacing w:before="120" w:after="120" w:line="360" w:lineRule="auto"/>
+        <w:contextualSpacing/>
+        <w:jc w:val="both"/>
+        <w:rPr>
+          <w:rFonts w:ascii="Times New Roman" w:hAnsi="Times New Roman" w:cs="Times New Roman"/>
+          <w:sz w:val="24"/>
+          <w:szCs w:val="24"/>
+        </w:rPr>
+      </w:pPr>
+      <w:r>
+        <w:rPr>
+          <w:rFonts w:ascii="Times New Roman" w:hAnsi="Times New Roman" w:cs="Times New Roman"/>
+          <w:sz w:val="24"/>
+          <w:szCs w:val="24"/>
+        </w:rPr>
+        <w:t>Studies that included abstract or title discussions relevant to refugee accommodation systems or AI in humanitarian settings.</w:t>
+      </w:r>
+    </w:p>
+    <w:p>
+      <w:pPr>
+        <w:spacing w:before="120" w:after="120" w:line="360" w:lineRule="auto"/>
+        <w:ind w:left="720"/>
+        <w:contextualSpacing/>
+        <w:jc w:val="both"/>
+        <w:rPr>
+          <w:rFonts w:ascii="Times New Roman" w:hAnsi="Times New Roman" w:cs="Times New Roman"/>
+          <w:sz w:val="24"/>
+          <w:szCs w:val="24"/>
+        </w:rPr>
+      </w:pPr>
+    </w:p>
+    <w:p>
+      <w:pPr>
+        <w:pStyle w:val="Heading4"/>
+        <w:rPr>
+          <w:rFonts w:ascii="Times New Roman" w:hAnsi="Times New Roman" w:cs="Times New Roman"/>
+          <w:color w:val="auto"/>
+          <w:sz w:val="24"/>
+          <w:szCs w:val="24"/>
+        </w:rPr>
+      </w:pPr>
+      <w:r>
+        <w:rPr>
+          <w:rFonts w:ascii="Times New Roman" w:hAnsi="Times New Roman" w:cs="Times New Roman"/>
+          <w:color w:val="auto"/>
+          <w:sz w:val="24"/>
+          <w:szCs w:val="24"/>
+        </w:rPr>
+        <w:t>3.2.2 Exclusion Criteria</w:t>
+      </w:r>
+    </w:p>
+    <w:p/>
+    <w:p>
+      <w:pPr>
+        <w:numPr>
+          <w:ilvl w:val="0"/>
+          <w:numId w:val="8"/>
+        </w:numPr>
+        <w:spacing w:before="120" w:after="120" w:line="360" w:lineRule="auto"/>
+        <w:contextualSpacing/>
+        <w:jc w:val="both"/>
+        <w:rPr>
+          <w:rFonts w:ascii="Times New Roman" w:hAnsi="Times New Roman" w:cs="Times New Roman"/>
+          <w:sz w:val="24"/>
+          <w:szCs w:val="24"/>
+        </w:rPr>
+      </w:pPr>
+      <w:r>
+        <w:rPr>
+          <w:rFonts w:ascii="Times New Roman" w:hAnsi="Times New Roman" w:cs="Times New Roman"/>
+          <w:sz w:val="24"/>
+          <w:szCs w:val="24"/>
+        </w:rPr>
+        <w:t>Non-peer-reviewed articles, such as opinion pieces or editorials.</w:t>
+      </w:r>
+    </w:p>
+    <w:p>
+      <w:pPr>
+        <w:numPr>
+          <w:ilvl w:val="0"/>
+          <w:numId w:val="8"/>
+        </w:numPr>
+        <w:spacing w:before="120" w:after="120" w:line="360" w:lineRule="auto"/>
+        <w:contextualSpacing/>
+        <w:jc w:val="both"/>
+        <w:rPr>
+          <w:rFonts w:ascii="Times New Roman" w:hAnsi="Times New Roman" w:cs="Times New Roman"/>
+          <w:sz w:val="24"/>
+          <w:szCs w:val="24"/>
+        </w:rPr>
+      </w:pPr>
+      <w:r>
+        <w:rPr>
+          <w:rFonts w:ascii="Times New Roman" w:hAnsi="Times New Roman" w:cs="Times New Roman"/>
+          <w:sz w:val="24"/>
+          <w:szCs w:val="24"/>
+        </w:rPr>
+        <w:t>Studies not explicitly addressing AI or accommodation systems in refugee contexts.</w:t>
+      </w:r>
+    </w:p>
+    <w:p>
+      <w:pPr>
+        <w:numPr>
+          <w:ilvl w:val="0"/>
+          <w:numId w:val="8"/>
+        </w:numPr>
+        <w:spacing w:before="120" w:after="120" w:line="360" w:lineRule="auto"/>
+        <w:contextualSpacing/>
+        <w:jc w:val="both"/>
+        <w:rPr>
+          <w:rFonts w:ascii="Times New Roman" w:hAnsi="Times New Roman" w:cs="Times New Roman"/>
+          <w:sz w:val="24"/>
+          <w:szCs w:val="24"/>
+        </w:rPr>
+      </w:pPr>
+      <w:r>
+        <w:rPr>
+          <w:rFonts w:ascii="Times New Roman" w:hAnsi="Times New Roman" w:cs="Times New Roman"/>
+          <w:sz w:val="24"/>
+          <w:szCs w:val="24"/>
+        </w:rPr>
+        <w:t>Articles where only titles were relevant but lacked substance in abstracts or full texts.</w:t>
+      </w:r>
+    </w:p>
+    <w:p>
+      <w:pPr>
+        <w:numPr>
+          <w:ilvl w:val="0"/>
+          <w:numId w:val="8"/>
+        </w:numPr>
+        <w:spacing w:before="120" w:after="120" w:line="360" w:lineRule="auto"/>
+        <w:contextualSpacing/>
+        <w:jc w:val="both"/>
+        <w:rPr>
+          <w:rFonts w:ascii="Times New Roman" w:hAnsi="Times New Roman" w:cs="Times New Roman"/>
+          <w:sz w:val="24"/>
+          <w:szCs w:val="24"/>
+        </w:rPr>
+      </w:pPr>
+      <w:r>
+        <w:rPr>
+          <w:rFonts w:ascii="Times New Roman" w:hAnsi="Times New Roman" w:cs="Times New Roman"/>
+          <w:sz w:val="24"/>
+          <w:szCs w:val="24"/>
+        </w:rPr>
+        <w:t>Publications without sufficient detail or methodological rigor.</w:t>
+      </w:r>
+    </w:p>
+    <w:p>
+      <w:pPr>
+        <w:spacing w:before="120" w:after="120" w:line="360" w:lineRule="auto"/>
+        <w:contextualSpacing/>
+        <w:jc w:val="both"/>
+        <w:rPr>
+          <w:rFonts w:ascii="Times New Roman" w:hAnsi="Times New Roman" w:cs="Times New Roman"/>
+          <w:sz w:val="24"/>
+          <w:szCs w:val="24"/>
+        </w:rPr>
+      </w:pPr>
+    </w:p>
+    <w:p>
+      <w:pPr>
+        <w:pStyle w:val="Heading4"/>
+        <w:rPr>
+          <w:rFonts w:ascii="Times New Roman" w:hAnsi="Times New Roman" w:cs="Times New Roman"/>
+          <w:color w:val="auto"/>
+          <w:sz w:val="24"/>
+          <w:szCs w:val="24"/>
+        </w:rPr>
+      </w:pPr>
+      <w:r>
+        <w:rPr>
+          <w:rFonts w:ascii="Times New Roman" w:hAnsi="Times New Roman" w:cs="Times New Roman"/>
+          <w:color w:val="auto"/>
+          <w:sz w:val="24"/>
+          <w:szCs w:val="24"/>
+        </w:rPr>
+        <w:t>3.3 Selection Process</w:t>
+      </w:r>
+    </w:p>
+    <w:p/>
+    <w:p>
+      <w:pPr>
+        <w:spacing w:before="120" w:after="120" w:line="360" w:lineRule="auto"/>
+        <w:contextualSpacing/>
+        <w:jc w:val="both"/>
+        <w:rPr>
+          <w:rFonts w:ascii="Times New Roman" w:hAnsi="Times New Roman" w:cs="Times New Roman"/>
+          <w:sz w:val="24"/>
+          <w:szCs w:val="24"/>
+        </w:rPr>
+      </w:pPr>
+      <w:r>
+        <w:rPr>
+          <w:rFonts w:ascii="Times New Roman" w:hAnsi="Times New Roman" w:cs="Times New Roman"/>
+          <w:sz w:val="24"/>
+          <w:szCs w:val="24"/>
+        </w:rPr>
+        <w:t>The selection process was designed to systematically screen studies based on their relevance to the research question</w:t>
+      </w:r>
+    </w:p>
+    <w:p>
+      <w:pPr>
+        <w:spacing w:before="120" w:after="120" w:line="360" w:lineRule="auto"/>
+        <w:contextualSpacing/>
+        <w:jc w:val="both"/>
+        <w:rPr>
+          <w:rFonts w:ascii="Times New Roman" w:hAnsi="Times New Roman" w:cs="Times New Roman"/>
+          <w:sz w:val="24"/>
+          <w:szCs w:val="24"/>
+        </w:rPr>
+      </w:pPr>
+    </w:p>
+    <w:p>
+      <w:pPr>
+        <w:pStyle w:val="Heading4"/>
+        <w:rPr>
+          <w:rFonts w:ascii="Times New Roman" w:hAnsi="Times New Roman" w:cs="Times New Roman"/>
+        </w:rPr>
+      </w:pPr>
+      <w:r>
+        <w:rPr>
+          <w:rFonts w:ascii="Times New Roman" w:hAnsi="Times New Roman" w:cs="Times New Roman"/>
+          <w:color w:val="auto"/>
+          <w:sz w:val="24"/>
+          <w:szCs w:val="24"/>
+        </w:rPr>
+        <w:lastRenderedPageBreak/>
+        <w:t>3.3.1 Initial Screening</w:t>
+      </w:r>
+      <w:r>
+        <w:rPr>
+          <w:rFonts w:ascii="Times New Roman" w:hAnsi="Times New Roman" w:cs="Times New Roman"/>
+          <w:color w:val="auto"/>
+          <w:sz w:val="24"/>
+          <w:szCs w:val="24"/>
+        </w:rPr>
+        <w:t xml:space="preserve"> </w:t>
+      </w:r>
+      <w:r>
+        <w:rPr>
+          <w:rFonts w:ascii="Times New Roman" w:hAnsi="Times New Roman" w:cs="Times New Roman"/>
+        </w:rPr>
+        <w:tab/>
+      </w:r>
+    </w:p>
+    <w:p>
+      <w:pPr>
+        <w:spacing w:before="120" w:after="120" w:line="360" w:lineRule="auto"/>
+        <w:contextualSpacing/>
+        <w:jc w:val="both"/>
+        <w:rPr>
+          <w:rFonts w:ascii="Times New Roman" w:hAnsi="Times New Roman" w:cs="Times New Roman"/>
+          <w:sz w:val="24"/>
+          <w:szCs w:val="24"/>
+        </w:rPr>
+      </w:pPr>
+      <w:r>
+        <w:rPr>
+          <w:rFonts w:ascii="Times New Roman" w:hAnsi="Times New Roman" w:cs="Times New Roman"/>
+          <w:sz w:val="24"/>
+          <w:szCs w:val="24"/>
+        </w:rPr>
+        <w:t>An initial search of the academic databases yielded 87 articles after applying the defined keywords. Titles and abstracts of these papers were reviewed to determine their relevance to the research question. This initial screening was based on whether the articles mentioned AI, refugee accommodation, and security systems, among other factors.</w:t>
+      </w:r>
+    </w:p>
+    <w:p>
+      <w:pPr>
+        <w:pStyle w:val="Heading4"/>
+        <w:rPr>
+          <w:rFonts w:ascii="Times New Roman" w:hAnsi="Times New Roman" w:cs="Times New Roman"/>
+          <w:color w:val="auto"/>
+          <w:sz w:val="24"/>
+          <w:szCs w:val="24"/>
+        </w:rPr>
+      </w:pPr>
+    </w:p>
+    <w:p>
+      <w:pPr>
+        <w:pStyle w:val="Heading4"/>
+        <w:rPr>
+          <w:rFonts w:ascii="Times New Roman" w:hAnsi="Times New Roman" w:cs="Times New Roman"/>
+          <w:color w:val="auto"/>
+          <w:sz w:val="24"/>
+          <w:szCs w:val="24"/>
+        </w:rPr>
+      </w:pPr>
+      <w:r>
+        <w:rPr>
+          <w:rFonts w:ascii="Times New Roman" w:hAnsi="Times New Roman" w:cs="Times New Roman"/>
+          <w:color w:val="auto"/>
+          <w:sz w:val="24"/>
+          <w:szCs w:val="24"/>
+        </w:rPr>
+        <w:t>3.3.2 Secondary</w:t>
+      </w:r>
+      <w:r>
+        <w:rPr>
+          <w:rFonts w:ascii="Times New Roman" w:hAnsi="Times New Roman" w:cs="Times New Roman"/>
+          <w:color w:val="auto"/>
+          <w:sz w:val="24"/>
+          <w:szCs w:val="24"/>
+        </w:rPr>
+        <w:t xml:space="preserve"> Filtering</w:t>
+      </w:r>
+    </w:p>
+    <w:p>
+      <w:pPr>
+        <w:spacing w:before="120" w:after="120" w:line="360" w:lineRule="auto"/>
+        <w:contextualSpacing/>
+        <w:jc w:val="both"/>
+        <w:rPr>
+          <w:rFonts w:ascii="Times New Roman" w:hAnsi="Times New Roman" w:cs="Times New Roman"/>
+          <w:sz w:val="24"/>
+          <w:szCs w:val="24"/>
+        </w:rPr>
+      </w:pPr>
+      <w:r>
+        <w:rPr>
+          <w:rFonts w:ascii="Times New Roman" w:hAnsi="Times New Roman" w:cs="Times New Roman"/>
+          <w:sz w:val="24"/>
+          <w:szCs w:val="24"/>
+        </w:rPr>
+        <w:t>Following the initial screening, the inclusion and exclusion criteria were applied to refine the list. This stage involved filtering out studies that lacked peer-reviewed rigor or relevance to AI-driven accommodation systems for Rohingya refugees. After this stage, 30 articles remained for further review.</w:t>
+      </w:r>
+    </w:p>
+    <w:p>
+      <w:pPr>
+        <w:spacing w:before="120" w:after="120" w:line="360" w:lineRule="auto"/>
+        <w:contextualSpacing/>
+        <w:jc w:val="both"/>
+        <w:rPr>
+          <w:rFonts w:ascii="Times New Roman" w:hAnsi="Times New Roman" w:cs="Times New Roman"/>
+          <w:sz w:val="24"/>
+          <w:szCs w:val="24"/>
+        </w:rPr>
+      </w:pPr>
+    </w:p>
+    <w:p>
+      <w:pPr>
+        <w:pStyle w:val="Heading4"/>
+        <w:rPr>
+          <w:rFonts w:ascii="Times New Roman" w:hAnsi="Times New Roman" w:cs="Times New Roman"/>
+          <w:color w:val="auto"/>
+          <w:sz w:val="24"/>
+          <w:szCs w:val="24"/>
+        </w:rPr>
+      </w:pPr>
+      <w:r>
+        <w:rPr>
+          <w:rFonts w:ascii="Times New Roman" w:hAnsi="Times New Roman" w:cs="Times New Roman"/>
+          <w:color w:val="auto"/>
+          <w:sz w:val="24"/>
+          <w:szCs w:val="24"/>
+        </w:rPr>
+        <w:t>3.3.3 Final Selection</w:t>
+      </w:r>
+    </w:p>
+    <w:p>
+      <w:pPr>
+        <w:spacing w:before="120" w:after="120" w:line="360" w:lineRule="auto"/>
+        <w:contextualSpacing/>
+        <w:jc w:val="both"/>
+        <w:rPr>
+          <w:rFonts w:ascii="Times New Roman" w:hAnsi="Times New Roman" w:cs="Times New Roman"/>
+          <w:sz w:val="24"/>
+          <w:szCs w:val="24"/>
+        </w:rPr>
+      </w:pPr>
+      <w:r>
+        <w:rPr>
+          <w:rFonts w:ascii="Times New Roman" w:hAnsi="Times New Roman" w:cs="Times New Roman"/>
+          <w:sz w:val="24"/>
+          <w:szCs w:val="24"/>
+        </w:rPr>
+        <w:t>A detailed review was conducted on the remaining 30 articles, which led to a final selection of 13 studies. These were chosen based on their direct relevance to the research objectives, as well as their methodological rigor. Both free full-text articles and those available only through abstracts were considered in this review, with abstracts used to extract data when full texts were not accessible.</w:t>
+      </w:r>
+    </w:p>
+    <w:p>
+      <w:pPr>
+        <w:spacing w:before="120" w:after="120" w:line="360" w:lineRule="auto"/>
+        <w:contextualSpacing/>
+        <w:jc w:val="both"/>
+        <w:rPr>
+          <w:rFonts w:ascii="Times New Roman" w:hAnsi="Times New Roman" w:cs="Times New Roman"/>
+          <w:sz w:val="24"/>
+          <w:szCs w:val="24"/>
+        </w:rPr>
+      </w:pPr>
+    </w:p>
+    <w:p>
+      <w:pPr>
+        <w:spacing w:before="120" w:after="120" w:line="360" w:lineRule="auto"/>
+        <w:contextualSpacing/>
+        <w:jc w:val="both"/>
+        <w:rPr>
+          <w:rFonts w:ascii="Times New Roman" w:hAnsi="Times New Roman" w:cs="Times New Roman"/>
+          <w:sz w:val="24"/>
+          <w:szCs w:val="24"/>
+        </w:rPr>
+      </w:pPr>
+    </w:p>
+    <w:p>
+      <w:pPr>
+        <w:spacing w:before="120" w:after="120" w:line="360" w:lineRule="auto"/>
+        <w:contextualSpacing/>
+        <w:jc w:val="both"/>
+        <w:rPr>
+          <w:rFonts w:ascii="Times New Roman" w:hAnsi="Times New Roman" w:cs="Times New Roman"/>
+          <w:sz w:val="24"/>
+          <w:szCs w:val="24"/>
+        </w:rPr>
+      </w:pPr>
+    </w:p>
+    <w:p>
+      <w:pPr>
+        <w:spacing w:before="120" w:after="120" w:line="360" w:lineRule="auto"/>
+        <w:contextualSpacing/>
+        <w:jc w:val="both"/>
+        <w:rPr>
+          <w:rFonts w:ascii="Times New Roman" w:hAnsi="Times New Roman" w:cs="Times New Roman"/>
+          <w:sz w:val="24"/>
+          <w:szCs w:val="24"/>
+        </w:rPr>
+      </w:pPr>
+    </w:p>
+    <w:p>
+      <w:pPr>
+        <w:spacing w:before="120" w:after="120" w:line="360" w:lineRule="auto"/>
+        <w:contextualSpacing/>
+        <w:jc w:val="both"/>
         <w:rPr>
           <w:rFonts w:ascii="Times New Roman" w:hAnsi="Times New Roman" w:cs="Times New Roman"/>
           <w:b/>
@@ -79,17 +986,13 @@
           <w:sz w:val="24"/>
           <w:szCs w:val="24"/>
         </w:rPr>
-        <w:t>Inclusion and Exclusion Criteria</w:t>
-      </w:r>
-      <w:r>
-        <w:rPr>
-          <w:rFonts w:ascii="Times New Roman" w:hAnsi="Times New Roman" w:cs="Times New Roman"/>
-          <w:sz w:val="24"/>
-          <w:szCs w:val="24"/>
-        </w:rPr>
-        <w:t xml:space="preserve">, </w:t>
-      </w:r>
-      <w:r>
+      </w:pPr>
+    </w:p>
+    <w:p>
+      <w:pPr>
+        <w:spacing w:before="120" w:after="120" w:line="360" w:lineRule="auto"/>
+        <w:contextualSpacing/>
+        <w:jc w:val="both"/>
         <w:rPr>
           <w:rFonts w:ascii="Times New Roman" w:hAnsi="Times New Roman" w:cs="Times New Roman"/>
           <w:b/>
@@ -97,17 +1000,13 @@
           <w:sz w:val="24"/>
           <w:szCs w:val="24"/>
         </w:rPr>
-        <w:t>Selection Process</w:t>
-      </w:r>
-      <w:r>
-        <w:rPr>
-          <w:rFonts w:ascii="Times New Roman" w:hAnsi="Times New Roman" w:cs="Times New Roman"/>
-          <w:sz w:val="24"/>
-          <w:szCs w:val="24"/>
-        </w:rPr>
-        <w:t xml:space="preserve">, and </w:t>
-      </w:r>
-      <w:r>
+      </w:pPr>
+    </w:p>
+    <w:p>
+      <w:pPr>
+        <w:spacing w:before="120" w:after="120" w:line="360" w:lineRule="auto"/>
+        <w:contextualSpacing/>
+        <w:jc w:val="both"/>
         <w:rPr>
           <w:rFonts w:ascii="Times New Roman" w:hAnsi="Times New Roman" w:cs="Times New Roman"/>
           <w:b/>
@@ -115,232 +1014,349 @@
           <w:sz w:val="24"/>
           <w:szCs w:val="24"/>
         </w:rPr>
-        <w:t>Data Extraction and Synthesis</w:t>
-      </w:r>
-      <w:r>
-        <w:rPr>
-          <w:rFonts w:ascii="Times New Roman" w:hAnsi="Times New Roman" w:cs="Times New Roman"/>
-          <w:sz w:val="24"/>
-          <w:szCs w:val="24"/>
-        </w:rPr>
-        <w:t xml:space="preserve">. This structured methodology ensures a comprehensive and systematic review of the existing literature, providing a robust foundation for the development of an intelligent accommodation system for Rohingya refugees. The SLR process follows established guidelines, which are designed to minimize bias and enhance the replicability of the research, as recommended by Kitchenham et al. (2010) and Petersen et al. (2008) </w:t>
-      </w:r>
-    </w:p>
-    <w:p>
-      <w:pPr>
-        <w:spacing w:before="120" w:after="120" w:line="360" w:lineRule="auto"/>
-        <w:contextualSpacing/>
-        <w:jc w:val="both"/>
-        <w:rPr>
-          <w:rFonts w:ascii="Times New Roman" w:hAnsi="Times New Roman" w:cs="Times New Roman"/>
-          <w:sz w:val="24"/>
-          <w:szCs w:val="24"/>
-        </w:rPr>
-      </w:pPr>
-    </w:p>
-    <w:p>
-      <w:pPr>
-        <w:spacing w:before="120" w:after="120" w:line="360" w:lineRule="auto"/>
-        <w:contextualSpacing/>
-        <w:jc w:val="both"/>
+      </w:pPr>
+    </w:p>
+    <w:p>
+      <w:pPr>
+        <w:spacing w:before="120" w:after="120" w:line="360" w:lineRule="auto"/>
+        <w:contextualSpacing/>
+        <w:jc w:val="both"/>
+        <w:rPr>
+          <w:rFonts w:ascii="Times New Roman" w:hAnsi="Times New Roman" w:cs="Times New Roman"/>
+          <w:b/>
+          <w:bCs/>
+          <w:sz w:val="24"/>
+          <w:szCs w:val="24"/>
+        </w:rPr>
+      </w:pPr>
+    </w:p>
+    <w:p>
+      <w:pPr>
+        <w:spacing w:before="120" w:after="120" w:line="360" w:lineRule="auto"/>
+        <w:contextualSpacing/>
+        <w:jc w:val="both"/>
+        <w:rPr>
+          <w:rFonts w:ascii="Times New Roman" w:hAnsi="Times New Roman" w:cs="Times New Roman"/>
+          <w:b/>
+          <w:bCs/>
+          <w:sz w:val="24"/>
+          <w:szCs w:val="24"/>
+        </w:rPr>
+      </w:pPr>
+    </w:p>
+    <w:p>
+      <w:pPr>
+        <w:spacing w:before="120" w:after="120" w:line="360" w:lineRule="auto"/>
+        <w:contextualSpacing/>
+        <w:jc w:val="both"/>
+        <w:rPr>
+          <w:rFonts w:ascii="Times New Roman" w:hAnsi="Times New Roman" w:cs="Times New Roman"/>
+          <w:b/>
+          <w:bCs/>
+          <w:sz w:val="24"/>
+          <w:szCs w:val="24"/>
+        </w:rPr>
+      </w:pPr>
+    </w:p>
+    <w:p>
+      <w:pPr>
+        <w:spacing w:before="120" w:after="120" w:line="360" w:lineRule="auto"/>
+        <w:contextualSpacing/>
+        <w:jc w:val="both"/>
+        <w:rPr>
+          <w:rFonts w:ascii="Times New Roman" w:hAnsi="Times New Roman" w:cs="Times New Roman"/>
+          <w:b/>
+          <w:bCs/>
+          <w:sz w:val="24"/>
+          <w:szCs w:val="24"/>
+        </w:rPr>
+      </w:pPr>
+    </w:p>
+    <w:p>
+      <w:pPr>
+        <w:spacing w:before="120" w:after="120" w:line="360" w:lineRule="auto"/>
+        <w:contextualSpacing/>
+        <w:jc w:val="both"/>
+        <w:rPr>
+          <w:rFonts w:ascii="Times New Roman" w:hAnsi="Times New Roman" w:cs="Times New Roman"/>
+          <w:b/>
+          <w:bCs/>
+          <w:sz w:val="24"/>
+          <w:szCs w:val="24"/>
+        </w:rPr>
+      </w:pPr>
+    </w:p>
+    <w:p>
+      <w:pPr>
+        <w:spacing w:before="120" w:after="120" w:line="360" w:lineRule="auto"/>
+        <w:contextualSpacing/>
+        <w:jc w:val="both"/>
+        <w:rPr>
+          <w:rFonts w:ascii="Times New Roman" w:hAnsi="Times New Roman" w:cs="Times New Roman"/>
+          <w:b/>
+          <w:bCs/>
+          <w:sz w:val="24"/>
+          <w:szCs w:val="24"/>
+        </w:rPr>
+      </w:pPr>
+    </w:p>
+    <w:p>
+      <w:pPr>
+        <w:spacing w:before="120" w:after="120" w:line="360" w:lineRule="auto"/>
+        <w:contextualSpacing/>
+        <w:jc w:val="both"/>
+        <w:rPr>
+          <w:rFonts w:ascii="Times New Roman" w:hAnsi="Times New Roman" w:cs="Times New Roman"/>
+        </w:rPr>
+      </w:pPr>
+      <w:r>
+        <w:rPr>
+          <w:rFonts w:ascii="Times New Roman" w:hAnsi="Times New Roman" w:cs="Times New Roman"/>
+          <w:b/>
+          <w:bCs/>
+          <w:sz w:val="24"/>
+          <w:szCs w:val="24"/>
+        </w:rPr>
+        <w:lastRenderedPageBreak/>
+        <w:t xml:space="preserve">Figure 1 </w:t>
+      </w:r>
+      <w:r>
+        <w:rPr>
+          <w:rFonts w:ascii="Times New Roman" w:hAnsi="Times New Roman" w:cs="Times New Roman"/>
+          <w:b/>
+          <w:bCs/>
+        </w:rPr>
+        <w:t xml:space="preserve"> </w:t>
+      </w:r>
+      <w:r>
+        <w:rPr>
+          <w:rFonts w:ascii="Times New Roman" w:hAnsi="Times New Roman" w:cs="Times New Roman"/>
+        </w:rPr>
+        <w:t xml:space="preserve">Literature Search and </w:t>
+      </w:r>
+      <w:r>
+        <w:rPr>
+          <w:rFonts w:ascii="Times New Roman" w:hAnsi="Times New Roman" w:cs="Times New Roman"/>
+        </w:rPr>
+        <w:t>Article Selection for Systematic Review</w:t>
+      </w:r>
+    </w:p>
+    <w:p>
+      <w:pPr>
+        <w:spacing w:before="120" w:after="120" w:line="360" w:lineRule="auto"/>
+        <w:contextualSpacing/>
+        <w:jc w:val="both"/>
+        <w:rPr>
+          <w:rFonts w:ascii="Times New Roman" w:hAnsi="Times New Roman" w:cs="Times New Roman"/>
+          <w:sz w:val="24"/>
+          <w:szCs w:val="24"/>
+        </w:rPr>
+      </w:pPr>
+      <w:r>
+        <w:rPr>
+          <w:rFonts w:ascii="Times New Roman" w:hAnsi="Times New Roman" w:cs="Times New Roman"/>
+          <w:noProof/>
+          <w:sz w:val="24"/>
+          <w:szCs w:val="24"/>
+        </w:rPr>
+        <w:drawing>
+          <wp:anchor distT="0" distB="0" distL="114300" distR="114300" simplePos="0" relativeHeight="251659264" behindDoc="0" locked="0" layoutInCell="1" allowOverlap="1" wp14:anchorId="5BA0D60D" wp14:editId="5E7B0F57">
+            <wp:simplePos x="0" y="0"/>
+            <wp:positionH relativeFrom="margin">
+              <wp:align>right</wp:align>
+            </wp:positionH>
+            <wp:positionV relativeFrom="paragraph">
+              <wp:posOffset>245855</wp:posOffset>
+            </wp:positionV>
+            <wp:extent cx="5943600" cy="2933065"/>
+            <wp:effectExtent l="0" t="0" r="0" b="635"/>
+            <wp:wrapSquare wrapText="bothSides"/>
+            <wp:docPr id="863029642" name="Picture 3" descr="A diagram of a flowchart&#10;&#10;Description automatically generated"/>
+            <wp:cNvGraphicFramePr>
+              <a:graphicFrameLocks xmlns:a="http://schemas.openxmlformats.org/drawingml/2006/main" noChangeAspect="1"/>
+            </wp:cNvGraphicFramePr>
+            <a:graphic xmlns:a="http://schemas.openxmlformats.org/drawingml/2006/main">
+              <a:graphicData uri="http://schemas.openxmlformats.org/drawingml/2006/picture">
+                <pic:pic xmlns:pic="http://schemas.openxmlformats.org/drawingml/2006/picture">
+                  <pic:nvPicPr>
+                    <pic:cNvPr id="863029642" name="Picture 3" descr="A diagram of a flowchart&#10;&#10;Description automatically generated"/>
+                    <pic:cNvPicPr/>
+                  </pic:nvPicPr>
+                  <pic:blipFill>
+                    <a:blip r:embed="rId5" cstate="print">
+                      <a:extLst>
+                        <a:ext uri="{28A0092B-C50C-407E-A947-70E740481C1C}">
+                          <a14:useLocalDpi xmlns:a14="http://schemas.microsoft.com/office/drawing/2010/main" val="0"/>
+                        </a:ext>
+                      </a:extLst>
+                    </a:blip>
+                    <a:stretch>
+                      <a:fillRect/>
+                    </a:stretch>
+                  </pic:blipFill>
+                  <pic:spPr>
+                    <a:xfrm>
+                      <a:off x="0" y="0"/>
+                      <a:ext cx="5943600" cy="2933065"/>
+                    </a:xfrm>
+                    <a:prstGeom prst="rect">
+                      <a:avLst/>
+                    </a:prstGeom>
+                  </pic:spPr>
+                </pic:pic>
+              </a:graphicData>
+            </a:graphic>
+          </wp:anchor>
+        </w:drawing>
+      </w:r>
+    </w:p>
+    <w:p>
+      <w:pPr>
+        <w:spacing w:before="120" w:after="120" w:line="360" w:lineRule="auto"/>
+        <w:contextualSpacing/>
+        <w:jc w:val="both"/>
+        <w:rPr>
+          <w:rFonts w:ascii="Times New Roman" w:hAnsi="Times New Roman" w:cs="Times New Roman"/>
+          <w:sz w:val="24"/>
+          <w:szCs w:val="24"/>
+        </w:rPr>
+      </w:pPr>
+    </w:p>
+    <w:p>
+      <w:pPr>
+        <w:spacing w:before="120" w:after="120" w:line="360" w:lineRule="auto"/>
+        <w:contextualSpacing/>
+        <w:jc w:val="both"/>
+        <w:rPr>
+          <w:rFonts w:ascii="Times New Roman" w:hAnsi="Times New Roman" w:cs="Times New Roman"/>
+        </w:rPr>
+      </w:pPr>
+      <w:r>
         <w:rPr>
           <w:rFonts w:ascii="Times New Roman" w:hAnsi="Times New Roman" w:cs="Times New Roman"/>
           <w:i/>
           <w:iCs/>
         </w:rPr>
-      </w:pPr>
+        <w:t>Note</w:t>
+      </w:r>
       <w:r>
         <w:rPr>
           <w:rFonts w:ascii="Times New Roman" w:hAnsi="Times New Roman" w:cs="Times New Roman"/>
           <w:i/>
           <w:iCs/>
         </w:rPr>
-        <w:t>3.1 Search Strategy</w:t>
-      </w:r>
-    </w:p>
-    <w:p>
-      <w:pPr>
-        <w:spacing w:before="120" w:after="120" w:line="360" w:lineRule="auto"/>
-        <w:contextualSpacing/>
-        <w:jc w:val="both"/>
-        <w:rPr>
-          <w:rFonts w:ascii="Times New Roman" w:hAnsi="Times New Roman" w:cs="Times New Roman"/>
-          <w:sz w:val="24"/>
-          <w:szCs w:val="24"/>
-        </w:rPr>
-      </w:pPr>
-    </w:p>
-    <w:p>
-      <w:pPr>
-        <w:spacing w:before="120" w:after="120" w:line="360" w:lineRule="auto"/>
-        <w:contextualSpacing/>
-        <w:jc w:val="both"/>
-        <w:rPr>
-          <w:rFonts w:ascii="Times New Roman" w:hAnsi="Times New Roman" w:cs="Times New Roman"/>
-          <w:sz w:val="24"/>
-          <w:szCs w:val="24"/>
-        </w:rPr>
-      </w:pPr>
-      <w:r>
-        <w:rPr>
-          <w:rFonts w:ascii="Times New Roman" w:hAnsi="Times New Roman" w:cs="Times New Roman"/>
-          <w:sz w:val="24"/>
-          <w:szCs w:val="24"/>
-        </w:rPr>
-        <w:t>The search strategy was carefully developed to identify relevant literature across a variety of academic databases. The databases selected for this review include IEEE Xplore, SpringerLink, ScienceDirect, ACM Digital Library, and Google Scholar, due to their comprehensive coverage of both technological and humanitarian studies.</w:t>
-      </w:r>
-    </w:p>
-    <w:p>
-      <w:pPr>
-        <w:spacing w:before="120" w:after="120" w:line="360" w:lineRule="auto"/>
-        <w:contextualSpacing/>
-        <w:jc w:val="both"/>
-        <w:rPr>
-          <w:rFonts w:ascii="Times New Roman" w:hAnsi="Times New Roman" w:cs="Times New Roman"/>
-          <w:sz w:val="24"/>
-          <w:szCs w:val="24"/>
-        </w:rPr>
-      </w:pPr>
-    </w:p>
-    <w:p>
-      <w:pPr>
-        <w:spacing w:before="120" w:after="120" w:line="360" w:lineRule="auto"/>
-        <w:contextualSpacing/>
-        <w:jc w:val="both"/>
-        <w:rPr>
-          <w:rFonts w:ascii="Times New Roman" w:hAnsi="Times New Roman" w:cs="Times New Roman"/>
-          <w:i/>
-          <w:iCs/>
-        </w:rPr>
-      </w:pPr>
-      <w:r>
-        <w:rPr>
-          <w:rFonts w:ascii="Times New Roman" w:hAnsi="Times New Roman" w:cs="Times New Roman"/>
-          <w:i/>
-          <w:iCs/>
-        </w:rPr>
-        <w:t>3.1.1 Keywords and Boolean Logic</w:t>
-      </w:r>
-    </w:p>
-    <w:p>
-      <w:pPr>
-        <w:spacing w:before="120" w:after="120" w:line="360" w:lineRule="auto"/>
-        <w:contextualSpacing/>
-        <w:jc w:val="both"/>
-        <w:rPr>
-          <w:rFonts w:ascii="Times New Roman" w:hAnsi="Times New Roman" w:cs="Times New Roman"/>
-          <w:sz w:val="24"/>
-          <w:szCs w:val="24"/>
-        </w:rPr>
-      </w:pPr>
-      <w:r>
-        <w:rPr>
-          <w:rFonts w:ascii="Times New Roman" w:hAnsi="Times New Roman" w:cs="Times New Roman"/>
-          <w:sz w:val="24"/>
-          <w:szCs w:val="24"/>
-        </w:rPr>
-        <w:t>A combination of keywords was used in the search process, utilizing Boolean operators to refine the search results. The primary keywords included: "Rohingya refugees," "intelligent accommodation system," "AI in refugee camps," "economic productivity," and "security." These terms were used in various combinations to ensure a broad yet relevant search outcome.</w:t>
-      </w:r>
-    </w:p>
-    <w:p>
-      <w:pPr>
-        <w:spacing w:before="120" w:after="120" w:line="360" w:lineRule="auto"/>
-        <w:contextualSpacing/>
-        <w:jc w:val="both"/>
-        <w:rPr>
-          <w:rFonts w:ascii="Times New Roman" w:hAnsi="Times New Roman" w:cs="Times New Roman"/>
-          <w:sz w:val="24"/>
-          <w:szCs w:val="24"/>
-        </w:rPr>
-      </w:pPr>
-    </w:p>
-    <w:p>
-      <w:pPr>
-        <w:spacing w:before="120" w:after="120" w:line="360" w:lineRule="auto"/>
-        <w:contextualSpacing/>
-        <w:jc w:val="both"/>
-        <w:rPr>
-          <w:rFonts w:ascii="Times New Roman" w:hAnsi="Times New Roman" w:cs="Times New Roman"/>
-          <w:i/>
-          <w:iCs/>
-        </w:rPr>
-      </w:pPr>
-      <w:r>
-        <w:rPr>
-          <w:rFonts w:ascii="Times New Roman" w:hAnsi="Times New Roman" w:cs="Times New Roman"/>
-          <w:i/>
-          <w:iCs/>
-        </w:rPr>
-        <w:t>3.1.2 Forward and Backward Search Techniques</w:t>
-      </w:r>
-    </w:p>
-    <w:p>
-      <w:pPr>
-        <w:spacing w:before="120" w:after="120" w:line="360" w:lineRule="auto"/>
-        <w:contextualSpacing/>
-        <w:jc w:val="both"/>
-        <w:rPr>
-          <w:rFonts w:ascii="Times New Roman" w:hAnsi="Times New Roman" w:cs="Times New Roman"/>
-          <w:sz w:val="24"/>
-          <w:szCs w:val="24"/>
-        </w:rPr>
-      </w:pPr>
-      <w:r>
-        <w:rPr>
-          <w:rFonts w:ascii="Times New Roman" w:hAnsi="Times New Roman" w:cs="Times New Roman"/>
-          <w:sz w:val="24"/>
-          <w:szCs w:val="24"/>
-        </w:rPr>
-        <w:t>In addition to database searches, forward and backward citation techniques were employed. This involved reviewing the citations of key articles (backward search) and identifying newer studies that cited these key articles (forward search), thereby ensuring that no significant literature was overlooked.</w:t>
-      </w:r>
-    </w:p>
-    <w:p>
-      <w:pPr>
-        <w:spacing w:before="120" w:after="120" w:line="360" w:lineRule="auto"/>
-        <w:contextualSpacing/>
-        <w:jc w:val="both"/>
-        <w:rPr>
-          <w:rFonts w:ascii="Times New Roman" w:hAnsi="Times New Roman" w:cs="Times New Roman"/>
-          <w:sz w:val="24"/>
-          <w:szCs w:val="24"/>
-        </w:rPr>
-      </w:pPr>
-    </w:p>
-    <w:p>
-      <w:pPr>
-        <w:spacing w:before="120" w:after="120" w:line="360" w:lineRule="auto"/>
-        <w:contextualSpacing/>
-        <w:jc w:val="both"/>
-        <w:rPr>
-          <w:rFonts w:ascii="Times New Roman" w:hAnsi="Times New Roman" w:cs="Times New Roman"/>
-          <w:sz w:val="24"/>
-          <w:szCs w:val="24"/>
-        </w:rPr>
-      </w:pPr>
-    </w:p>
-    <w:p>
-      <w:pPr>
-        <w:spacing w:before="120" w:after="120" w:line="360" w:lineRule="auto"/>
-        <w:contextualSpacing/>
-        <w:jc w:val="both"/>
-        <w:rPr>
-          <w:rFonts w:ascii="Times New Roman" w:hAnsi="Times New Roman" w:cs="Times New Roman"/>
-          <w:sz w:val="24"/>
-          <w:szCs w:val="24"/>
-        </w:rPr>
-      </w:pPr>
-    </w:p>
-    <w:p>
-      <w:pPr>
-        <w:spacing w:before="120" w:after="120" w:line="360" w:lineRule="auto"/>
-        <w:contextualSpacing/>
-        <w:jc w:val="both"/>
-        <w:rPr>
-          <w:rFonts w:ascii="Times New Roman" w:hAnsi="Times New Roman" w:cs="Times New Roman"/>
-          <w:sz w:val="24"/>
-          <w:szCs w:val="24"/>
-        </w:rPr>
-      </w:pPr>
+        <w:t>.</w:t>
+      </w:r>
+      <w:r>
+        <w:rPr>
+          <w:rFonts w:ascii="Times New Roman" w:hAnsi="Times New Roman" w:cs="Times New Roman"/>
+        </w:rPr>
+        <w:t xml:space="preserve"> This diagram illustrates the systematic selection process used in this study, from the initial identification of 87 articles to the final inclusion of 13 articles based on predefined inclusion and exclusion criteria.</w:t>
+      </w:r>
+    </w:p>
+    <w:p>
+      <w:pPr>
+        <w:spacing w:before="120" w:after="120" w:line="360" w:lineRule="auto"/>
+        <w:contextualSpacing/>
+        <w:jc w:val="both"/>
+        <w:rPr>
+          <w:rFonts w:ascii="Times New Roman" w:hAnsi="Times New Roman" w:cs="Times New Roman"/>
+          <w:sz w:val="24"/>
+          <w:szCs w:val="24"/>
+        </w:rPr>
+      </w:pPr>
+    </w:p>
+    <w:p>
+      <w:pPr>
+        <w:pStyle w:val="Heading4"/>
+        <w:rPr>
+          <w:rFonts w:ascii="Times New Roman" w:hAnsi="Times New Roman" w:cs="Times New Roman"/>
+          <w:color w:val="auto"/>
+          <w:sz w:val="24"/>
+          <w:szCs w:val="24"/>
+        </w:rPr>
+      </w:pPr>
+      <w:r>
+        <w:rPr>
+          <w:rFonts w:ascii="Times New Roman" w:hAnsi="Times New Roman" w:cs="Times New Roman"/>
+          <w:color w:val="auto"/>
+          <w:sz w:val="24"/>
+          <w:szCs w:val="24"/>
+        </w:rPr>
+        <w:t>3.4 Data Extraction and Synthesis</w:t>
+      </w:r>
+    </w:p>
+    <w:p>
+      <w:pPr>
+        <w:spacing w:before="120" w:after="120" w:line="360" w:lineRule="auto"/>
+        <w:contextualSpacing/>
+        <w:jc w:val="both"/>
+        <w:rPr>
+          <w:rFonts w:ascii="Times New Roman" w:hAnsi="Times New Roman" w:cs="Times New Roman"/>
+          <w:sz w:val="24"/>
+          <w:szCs w:val="24"/>
+        </w:rPr>
+      </w:pPr>
+      <w:r>
+        <w:rPr>
+          <w:rFonts w:ascii="Times New Roman" w:hAnsi="Times New Roman" w:cs="Times New Roman"/>
+          <w:sz w:val="24"/>
+          <w:szCs w:val="24"/>
+        </w:rPr>
+        <w:t>Data extraction was performed with a standardized approach to ensure consistency. For freely available articles, detailed information was gathered from all sections including the abstract, methodology, results, and discussion. For articles where only abstracts were accessible, data extraction focused on the abstracts. This method facilitated a broad review of available literature while acknowledging the limitations imposed by paywalls.</w:t>
+      </w:r>
+    </w:p>
+    <w:p>
+      <w:pPr>
+        <w:spacing w:before="120" w:after="120" w:line="360" w:lineRule="auto"/>
+        <w:contextualSpacing/>
+        <w:jc w:val="both"/>
+        <w:rPr>
+          <w:rFonts w:ascii="Times New Roman" w:hAnsi="Times New Roman" w:cs="Times New Roman"/>
+          <w:sz w:val="24"/>
+          <w:szCs w:val="24"/>
+        </w:rPr>
+      </w:pPr>
+    </w:p>
+    <w:p>
+      <w:pPr>
+        <w:pStyle w:val="Heading4"/>
+        <w:rPr>
+          <w:rFonts w:ascii="Times New Roman" w:hAnsi="Times New Roman" w:cs="Times New Roman"/>
+          <w:color w:val="auto"/>
+          <w:sz w:val="24"/>
+          <w:szCs w:val="24"/>
+        </w:rPr>
+      </w:pPr>
+      <w:r>
+        <w:rPr>
+          <w:rFonts w:ascii="Times New Roman" w:hAnsi="Times New Roman" w:cs="Times New Roman"/>
+          <w:color w:val="auto"/>
+          <w:sz w:val="24"/>
+          <w:szCs w:val="24"/>
+        </w:rPr>
+        <w:t>3.4.1 Data Extraction Process</w:t>
+      </w:r>
+    </w:p>
+    <w:p>
+      <w:pPr>
+        <w:spacing w:before="120" w:after="120" w:line="360" w:lineRule="auto"/>
+        <w:contextualSpacing/>
+        <w:jc w:val="both"/>
+        <w:rPr>
+          <w:rFonts w:ascii="Times New Roman" w:hAnsi="Times New Roman" w:cs="Times New Roman"/>
+          <w:sz w:val="24"/>
+          <w:szCs w:val="24"/>
+        </w:rPr>
+      </w:pPr>
+      <w:r>
+        <w:rPr>
+          <w:rFonts w:ascii="Times New Roman" w:hAnsi="Times New Roman" w:cs="Times New Roman"/>
+          <w:sz w:val="24"/>
+          <w:szCs w:val="24"/>
+        </w:rPr>
+        <w:t xml:space="preserve">A standardized data extraction form was used to methodically collect information from each study. For fully accessible articles, comprehensive data were extracted across all sections: abstract, introduction, methodology, results, and conclusions. This thorough examination was aimed at obtaining a holistic understanding of each study's contributions. For articles limited to abstracts, </w:t>
+      </w:r>
       <w:r>
         <w:rPr>
           <w:rFonts w:ascii="Times New Roman" w:hAnsi="Times New Roman" w:cs="Times New Roman"/>
@@ -348,649 +1364,37 @@
           <w:szCs w:val="24"/>
         </w:rPr>
         <w:lastRenderedPageBreak/>
-        <w:t>3.2 Inclusion and Exclusion Criteria</w:t>
-      </w:r>
-    </w:p>
-    <w:p>
-      <w:pPr>
-        <w:spacing w:before="120" w:after="120" w:line="360" w:lineRule="auto"/>
-        <w:contextualSpacing/>
-        <w:jc w:val="both"/>
-        <w:rPr>
-          <w:rFonts w:ascii="Times New Roman" w:hAnsi="Times New Roman" w:cs="Times New Roman"/>
-          <w:sz w:val="24"/>
-          <w:szCs w:val="24"/>
-        </w:rPr>
-      </w:pPr>
-    </w:p>
-    <w:p>
-      <w:pPr>
-        <w:spacing w:before="120" w:after="120" w:line="360" w:lineRule="auto"/>
-        <w:contextualSpacing/>
-        <w:jc w:val="both"/>
-        <w:rPr>
-          <w:rFonts w:ascii="Times New Roman" w:hAnsi="Times New Roman" w:cs="Times New Roman"/>
-          <w:sz w:val="24"/>
-          <w:szCs w:val="24"/>
-        </w:rPr>
-      </w:pPr>
-      <w:r>
-        <w:rPr>
-          <w:rFonts w:ascii="Times New Roman" w:hAnsi="Times New Roman" w:cs="Times New Roman"/>
-          <w:sz w:val="24"/>
-          <w:szCs w:val="24"/>
-        </w:rPr>
-        <w:t>To maintain the relevance and quality of the literature, specific inclusion and exclusion criteria were applied during the selection process.</w:t>
-      </w:r>
-    </w:p>
-    <w:p>
-      <w:pPr>
-        <w:spacing w:before="120" w:after="120" w:line="360" w:lineRule="auto"/>
-        <w:contextualSpacing/>
-        <w:jc w:val="both"/>
-        <w:rPr>
-          <w:rFonts w:ascii="Times New Roman" w:hAnsi="Times New Roman" w:cs="Times New Roman"/>
-          <w:sz w:val="24"/>
-          <w:szCs w:val="24"/>
-        </w:rPr>
-      </w:pPr>
-    </w:p>
-    <w:p>
-      <w:pPr>
-        <w:spacing w:before="120" w:after="120" w:line="360" w:lineRule="auto"/>
-        <w:contextualSpacing/>
-        <w:jc w:val="both"/>
-        <w:rPr>
-          <w:rFonts w:ascii="Times New Roman" w:hAnsi="Times New Roman" w:cs="Times New Roman"/>
-          <w:i/>
-          <w:iCs/>
-        </w:rPr>
-      </w:pPr>
-      <w:r>
-        <w:rPr>
-          <w:rFonts w:ascii="Times New Roman" w:hAnsi="Times New Roman" w:cs="Times New Roman"/>
-          <w:i/>
-          <w:iCs/>
-        </w:rPr>
-        <w:t>3.2.1 Inclusion Criteria</w:t>
-      </w:r>
-    </w:p>
-    <w:p>
-      <w:pPr>
-        <w:spacing w:before="120" w:after="120" w:line="360" w:lineRule="auto"/>
-        <w:contextualSpacing/>
-        <w:jc w:val="both"/>
-        <w:rPr>
-          <w:rFonts w:ascii="Times New Roman" w:hAnsi="Times New Roman" w:cs="Times New Roman"/>
-          <w:sz w:val="24"/>
-          <w:szCs w:val="24"/>
-        </w:rPr>
-      </w:pPr>
-      <w:r>
-        <w:rPr>
-          <w:rFonts w:ascii="Times New Roman" w:hAnsi="Times New Roman" w:cs="Times New Roman"/>
-          <w:sz w:val="24"/>
-          <w:szCs w:val="24"/>
-        </w:rPr>
-        <w:t>- Peer-reviewed journal articles and conference papers.</w:t>
-      </w:r>
-    </w:p>
-    <w:p>
-      <w:pPr>
-        <w:spacing w:before="120" w:after="120" w:line="360" w:lineRule="auto"/>
-        <w:contextualSpacing/>
-        <w:jc w:val="both"/>
-        <w:rPr>
-          <w:rFonts w:ascii="Times New Roman" w:hAnsi="Times New Roman" w:cs="Times New Roman"/>
-          <w:sz w:val="24"/>
-          <w:szCs w:val="24"/>
-        </w:rPr>
-      </w:pPr>
-      <w:r>
-        <w:rPr>
-          <w:rFonts w:ascii="Times New Roman" w:hAnsi="Times New Roman" w:cs="Times New Roman"/>
-          <w:sz w:val="24"/>
-          <w:szCs w:val="24"/>
-        </w:rPr>
-        <w:t>- Studies focusing on refugee accommodation, AI applications in humanitarian settings, and security.</w:t>
-      </w:r>
-    </w:p>
-    <w:p>
-      <w:pPr>
-        <w:spacing w:before="120" w:after="120" w:line="360" w:lineRule="auto"/>
-        <w:contextualSpacing/>
-        <w:jc w:val="both"/>
-        <w:rPr>
-          <w:rFonts w:ascii="Times New Roman" w:hAnsi="Times New Roman" w:cs="Times New Roman"/>
-          <w:sz w:val="24"/>
-          <w:szCs w:val="24"/>
-        </w:rPr>
-      </w:pPr>
-      <w:r>
-        <w:rPr>
-          <w:rFonts w:ascii="Times New Roman" w:hAnsi="Times New Roman" w:cs="Times New Roman"/>
-          <w:sz w:val="24"/>
-          <w:szCs w:val="24"/>
-        </w:rPr>
-        <w:t>- Publications in English.</w:t>
-      </w:r>
-    </w:p>
-    <w:p>
-      <w:pPr>
-        <w:spacing w:before="120" w:after="120" w:line="360" w:lineRule="auto"/>
-        <w:contextualSpacing/>
-        <w:jc w:val="both"/>
-        <w:rPr>
-          <w:rFonts w:ascii="Times New Roman" w:hAnsi="Times New Roman" w:cs="Times New Roman"/>
-          <w:sz w:val="24"/>
-          <w:szCs w:val="24"/>
-        </w:rPr>
-      </w:pPr>
-      <w:r>
-        <w:rPr>
-          <w:rFonts w:ascii="Times New Roman" w:hAnsi="Times New Roman" w:cs="Times New Roman"/>
-          <w:sz w:val="24"/>
-          <w:szCs w:val="24"/>
-        </w:rPr>
-        <w:t>- Articles published between 2000 and 2024 to ensure contemporary relevance.</w:t>
-      </w:r>
-    </w:p>
-    <w:p>
-      <w:pPr>
-        <w:spacing w:before="120" w:after="120" w:line="360" w:lineRule="auto"/>
-        <w:contextualSpacing/>
-        <w:jc w:val="both"/>
-        <w:rPr>
-          <w:rFonts w:ascii="Times New Roman" w:hAnsi="Times New Roman" w:cs="Times New Roman"/>
-          <w:sz w:val="24"/>
-          <w:szCs w:val="24"/>
-        </w:rPr>
-      </w:pPr>
-    </w:p>
-    <w:p>
-      <w:pPr>
-        <w:spacing w:before="120" w:after="120" w:line="360" w:lineRule="auto"/>
-        <w:contextualSpacing/>
-        <w:jc w:val="both"/>
-        <w:rPr>
-          <w:rFonts w:ascii="Times New Roman" w:hAnsi="Times New Roman" w:cs="Times New Roman"/>
-          <w:i/>
-          <w:iCs/>
-        </w:rPr>
-      </w:pPr>
-      <w:r>
-        <w:rPr>
-          <w:rFonts w:ascii="Times New Roman" w:hAnsi="Times New Roman" w:cs="Times New Roman"/>
-          <w:i/>
-          <w:iCs/>
-        </w:rPr>
-        <w:t>3.2.2 Exclusion Criteria</w:t>
-      </w:r>
-    </w:p>
-    <w:p>
-      <w:pPr>
-        <w:spacing w:before="120" w:after="120" w:line="360" w:lineRule="auto"/>
-        <w:contextualSpacing/>
-        <w:jc w:val="both"/>
-        <w:rPr>
-          <w:rFonts w:ascii="Times New Roman" w:hAnsi="Times New Roman" w:cs="Times New Roman"/>
-          <w:sz w:val="24"/>
-          <w:szCs w:val="24"/>
-        </w:rPr>
-      </w:pPr>
-      <w:r>
-        <w:rPr>
-          <w:rFonts w:ascii="Times New Roman" w:hAnsi="Times New Roman" w:cs="Times New Roman"/>
-          <w:sz w:val="24"/>
-          <w:szCs w:val="24"/>
-        </w:rPr>
-        <w:t>- Non-peer-reviewed articles, such as opinion pieces or editorials.</w:t>
-      </w:r>
-    </w:p>
-    <w:p>
-      <w:pPr>
-        <w:spacing w:before="120" w:after="120" w:line="360" w:lineRule="auto"/>
-        <w:contextualSpacing/>
-        <w:jc w:val="both"/>
-        <w:rPr>
-          <w:rFonts w:ascii="Times New Roman" w:hAnsi="Times New Roman" w:cs="Times New Roman"/>
-          <w:sz w:val="24"/>
-          <w:szCs w:val="24"/>
-        </w:rPr>
-      </w:pPr>
-      <w:r>
-        <w:rPr>
-          <w:rFonts w:ascii="Times New Roman" w:hAnsi="Times New Roman" w:cs="Times New Roman"/>
-          <w:sz w:val="24"/>
-          <w:szCs w:val="24"/>
-        </w:rPr>
-        <w:t>- Studies that did not explicitly mention AI or its applications in refugee contexts.</w:t>
-      </w:r>
-    </w:p>
-    <w:p>
-      <w:pPr>
-        <w:spacing w:before="120" w:after="120" w:line="360" w:lineRule="auto"/>
-        <w:contextualSpacing/>
-        <w:jc w:val="both"/>
-        <w:rPr>
-          <w:rFonts w:ascii="Times New Roman" w:hAnsi="Times New Roman" w:cs="Times New Roman"/>
-          <w:sz w:val="24"/>
-          <w:szCs w:val="24"/>
-        </w:rPr>
-      </w:pPr>
-      <w:r>
-        <w:rPr>
-          <w:rFonts w:ascii="Times New Roman" w:hAnsi="Times New Roman" w:cs="Times New Roman"/>
-          <w:sz w:val="24"/>
-          <w:szCs w:val="24"/>
-        </w:rPr>
-        <w:t>- Articles not available in full text.</w:t>
-      </w:r>
-    </w:p>
-    <w:p>
-      <w:pPr>
-        <w:spacing w:before="120" w:after="120" w:line="360" w:lineRule="auto"/>
-        <w:contextualSpacing/>
-        <w:jc w:val="both"/>
-        <w:rPr>
-          <w:rFonts w:ascii="Times New Roman" w:hAnsi="Times New Roman" w:cs="Times New Roman"/>
-          <w:sz w:val="24"/>
-          <w:szCs w:val="24"/>
-        </w:rPr>
-      </w:pPr>
-      <w:r>
-        <w:rPr>
-          <w:rFonts w:ascii="Times New Roman" w:hAnsi="Times New Roman" w:cs="Times New Roman"/>
-          <w:sz w:val="24"/>
-          <w:szCs w:val="24"/>
-        </w:rPr>
-        <w:t>- Publications not directly related to the research question.</w:t>
-      </w:r>
-    </w:p>
-    <w:p>
-      <w:pPr>
-        <w:spacing w:before="120" w:after="120" w:line="360" w:lineRule="auto"/>
-        <w:contextualSpacing/>
-        <w:jc w:val="both"/>
-        <w:rPr>
-          <w:rFonts w:ascii="Times New Roman" w:hAnsi="Times New Roman" w:cs="Times New Roman"/>
-          <w:sz w:val="24"/>
-          <w:szCs w:val="24"/>
-        </w:rPr>
-      </w:pPr>
-    </w:p>
-    <w:p>
-      <w:pPr>
-        <w:spacing w:before="120" w:after="120" w:line="360" w:lineRule="auto"/>
-        <w:contextualSpacing/>
-        <w:jc w:val="both"/>
-        <w:rPr>
-          <w:rFonts w:ascii="Times New Roman" w:hAnsi="Times New Roman" w:cs="Times New Roman"/>
-        </w:rPr>
-      </w:pPr>
-      <w:r>
-        <w:rPr>
-          <w:rFonts w:ascii="Times New Roman" w:hAnsi="Times New Roman" w:cs="Times New Roman"/>
-          <w:i/>
-          <w:iCs/>
-        </w:rPr>
-        <w:t xml:space="preserve"> </w:t>
-      </w:r>
-      <w:r>
-        <w:rPr>
-          <w:rFonts w:ascii="Times New Roman" w:hAnsi="Times New Roman" w:cs="Times New Roman"/>
-        </w:rPr>
-        <w:t>3.3 Selection Process</w:t>
-      </w:r>
-    </w:p>
-    <w:p>
-      <w:pPr>
-        <w:spacing w:before="120" w:after="120" w:line="360" w:lineRule="auto"/>
-        <w:contextualSpacing/>
-        <w:jc w:val="both"/>
-        <w:rPr>
-          <w:rFonts w:ascii="Times New Roman" w:hAnsi="Times New Roman" w:cs="Times New Roman"/>
-          <w:sz w:val="24"/>
-          <w:szCs w:val="24"/>
-        </w:rPr>
-      </w:pPr>
-      <w:r>
-        <w:rPr>
-          <w:rFonts w:ascii="Times New Roman" w:hAnsi="Times New Roman" w:cs="Times New Roman"/>
-          <w:sz w:val="24"/>
-          <w:szCs w:val="24"/>
-        </w:rPr>
-        <w:t>The selection process was systematic and rigorous, ensuring that only the most relevant and high-quality studies were included.</w:t>
-      </w:r>
-    </w:p>
-    <w:p>
-      <w:pPr>
-        <w:spacing w:before="120" w:after="120" w:line="360" w:lineRule="auto"/>
-        <w:contextualSpacing/>
-        <w:jc w:val="both"/>
-        <w:rPr>
-          <w:rFonts w:ascii="Times New Roman" w:hAnsi="Times New Roman" w:cs="Times New Roman"/>
-          <w:sz w:val="24"/>
-          <w:szCs w:val="24"/>
-        </w:rPr>
-      </w:pPr>
-    </w:p>
-    <w:p>
-      <w:pPr>
-        <w:spacing w:before="120" w:after="120" w:line="360" w:lineRule="auto"/>
-        <w:contextualSpacing/>
-        <w:jc w:val="both"/>
-        <w:rPr>
-          <w:rFonts w:ascii="Times New Roman" w:hAnsi="Times New Roman" w:cs="Times New Roman"/>
-          <w:i/>
-          <w:iCs/>
-        </w:rPr>
-      </w:pPr>
-      <w:r>
-        <w:rPr>
-          <w:rFonts w:ascii="Times New Roman" w:hAnsi="Times New Roman" w:cs="Times New Roman"/>
-          <w:i/>
-          <w:iCs/>
-        </w:rPr>
-        <w:t>3.3.1 Initial Screening</w:t>
-      </w:r>
-    </w:p>
-    <w:p>
-      <w:pPr>
-        <w:spacing w:before="120" w:after="120" w:line="360" w:lineRule="auto"/>
-        <w:contextualSpacing/>
-        <w:jc w:val="both"/>
-        <w:rPr>
-          <w:rFonts w:ascii="Times New Roman" w:hAnsi="Times New Roman" w:cs="Times New Roman"/>
-          <w:sz w:val="24"/>
-          <w:szCs w:val="24"/>
-        </w:rPr>
-      </w:pPr>
-      <w:r>
-        <w:rPr>
-          <w:rFonts w:ascii="Times New Roman" w:hAnsi="Times New Roman" w:cs="Times New Roman"/>
-          <w:sz w:val="24"/>
-          <w:szCs w:val="24"/>
-        </w:rPr>
-        <w:t>An initial set of 1,200 articles was identified through the database searches. Titles and abstracts were screened against the inclusion and exclusion criteria, narrowing down the selection to 200 articles for further review.</w:t>
-      </w:r>
-    </w:p>
-    <w:p>
-      <w:pPr>
-        <w:spacing w:before="120" w:after="120" w:line="360" w:lineRule="auto"/>
-        <w:contextualSpacing/>
-        <w:jc w:val="both"/>
-        <w:rPr>
-          <w:rFonts w:ascii="Times New Roman" w:hAnsi="Times New Roman" w:cs="Times New Roman"/>
-          <w:sz w:val="24"/>
-          <w:szCs w:val="24"/>
-        </w:rPr>
-      </w:pPr>
-    </w:p>
-    <w:p>
-      <w:pPr>
-        <w:spacing w:before="120" w:after="120" w:line="360" w:lineRule="auto"/>
-        <w:contextualSpacing/>
-        <w:jc w:val="both"/>
-        <w:rPr>
-          <w:rFonts w:ascii="Times New Roman" w:hAnsi="Times New Roman" w:cs="Times New Roman"/>
-          <w:i/>
-          <w:iCs/>
-        </w:rPr>
-      </w:pPr>
-      <w:r>
-        <w:rPr>
-          <w:rFonts w:ascii="Times New Roman" w:hAnsi="Times New Roman" w:cs="Times New Roman"/>
-          <w:i/>
-          <w:iCs/>
-        </w:rPr>
-        <w:t>3.3.2 Full-Text Review</w:t>
-      </w:r>
-    </w:p>
-    <w:p>
-      <w:pPr>
-        <w:spacing w:before="120" w:after="120" w:line="360" w:lineRule="auto"/>
-        <w:contextualSpacing/>
-        <w:jc w:val="both"/>
-        <w:rPr>
-          <w:rFonts w:ascii="Times New Roman" w:hAnsi="Times New Roman" w:cs="Times New Roman"/>
-          <w:sz w:val="24"/>
-          <w:szCs w:val="24"/>
-        </w:rPr>
-      </w:pPr>
-      <w:r>
-        <w:rPr>
-          <w:rFonts w:ascii="Times New Roman" w:hAnsi="Times New Roman" w:cs="Times New Roman"/>
-          <w:sz w:val="24"/>
-          <w:szCs w:val="24"/>
-        </w:rPr>
-        <w:t>The full-text review was conducted on the 200 articles that passed the initial screening. During this phase, articles were further assessed for their relevance to the research question, resulting in a final selection of 45 articles.</w:t>
-      </w:r>
-    </w:p>
-    <w:p>
-      <w:pPr>
-        <w:spacing w:before="120" w:after="120" w:line="360" w:lineRule="auto"/>
-        <w:contextualSpacing/>
-        <w:jc w:val="both"/>
-        <w:rPr>
-          <w:rFonts w:ascii="Times New Roman" w:hAnsi="Times New Roman" w:cs="Times New Roman"/>
-          <w:sz w:val="24"/>
-          <w:szCs w:val="24"/>
-        </w:rPr>
-      </w:pPr>
-    </w:p>
-    <w:p>
-      <w:pPr>
-        <w:spacing w:before="120" w:after="120" w:line="360" w:lineRule="auto"/>
-        <w:contextualSpacing/>
-        <w:jc w:val="both"/>
-        <w:rPr>
-          <w:rFonts w:ascii="Times New Roman" w:hAnsi="Times New Roman" w:cs="Times New Roman"/>
-          <w:i/>
-          <w:iCs/>
-        </w:rPr>
-      </w:pPr>
-    </w:p>
-    <w:p>
-      <w:pPr>
-        <w:spacing w:before="120" w:after="120" w:line="360" w:lineRule="auto"/>
-        <w:contextualSpacing/>
-        <w:jc w:val="both"/>
-        <w:rPr>
-          <w:rFonts w:ascii="Times New Roman" w:hAnsi="Times New Roman" w:cs="Times New Roman"/>
-          <w:i/>
-          <w:iCs/>
-        </w:rPr>
-      </w:pPr>
-      <w:r>
-        <w:rPr>
-          <w:rFonts w:ascii="Times New Roman" w:hAnsi="Times New Roman" w:cs="Times New Roman"/>
-          <w:i/>
-          <w:iCs/>
-        </w:rPr>
-        <w:t>3.3.3 Final Selection</w:t>
-      </w:r>
-    </w:p>
-    <w:p>
-      <w:pPr>
-        <w:spacing w:before="120" w:after="120" w:line="360" w:lineRule="auto"/>
-        <w:contextualSpacing/>
-        <w:jc w:val="both"/>
-        <w:rPr>
-          <w:rFonts w:ascii="Times New Roman" w:hAnsi="Times New Roman" w:cs="Times New Roman"/>
-          <w:sz w:val="24"/>
-          <w:szCs w:val="24"/>
-        </w:rPr>
-      </w:pPr>
-      <w:r>
-        <w:rPr>
-          <w:rFonts w:ascii="Times New Roman" w:hAnsi="Times New Roman" w:cs="Times New Roman"/>
-          <w:sz w:val="24"/>
-          <w:szCs w:val="24"/>
-        </w:rPr>
-        <w:t>Out of the 45 articles, 1</w:t>
-      </w:r>
-      <w:r>
-        <w:rPr>
-          <w:rFonts w:ascii="Times New Roman" w:hAnsi="Times New Roman" w:cs="Times New Roman"/>
-          <w:sz w:val="24"/>
-          <w:szCs w:val="24"/>
-        </w:rPr>
-        <w:t>3</w:t>
-      </w:r>
-      <w:r>
-        <w:rPr>
-          <w:rFonts w:ascii="Times New Roman" w:hAnsi="Times New Roman" w:cs="Times New Roman"/>
-          <w:sz w:val="24"/>
-          <w:szCs w:val="24"/>
-        </w:rPr>
-        <w:t xml:space="preserve"> were identified as being highly relevant and of sufficient quality for detailed analysis. These articles were selected based on their direct relevance to the research question, methodological rigor, and contribution to the field.</w:t>
-      </w:r>
-    </w:p>
-    <w:p>
-      <w:pPr>
-        <w:spacing w:before="120" w:after="120" w:line="360" w:lineRule="auto"/>
-        <w:contextualSpacing/>
-        <w:jc w:val="both"/>
-        <w:rPr>
-          <w:rFonts w:ascii="Times New Roman" w:hAnsi="Times New Roman" w:cs="Times New Roman"/>
-          <w:sz w:val="24"/>
-          <w:szCs w:val="24"/>
-        </w:rPr>
-      </w:pPr>
-    </w:p>
-    <w:p>
-      <w:pPr>
-        <w:spacing w:before="120" w:after="120" w:line="360" w:lineRule="auto"/>
-        <w:contextualSpacing/>
-        <w:jc w:val="both"/>
-        <w:rPr>
-          <w:rFonts w:ascii="Times New Roman" w:hAnsi="Times New Roman" w:cs="Times New Roman"/>
-          <w:sz w:val="24"/>
-          <w:szCs w:val="24"/>
-        </w:rPr>
-      </w:pPr>
-      <w:r>
-        <w:rPr>
-          <w:rFonts w:ascii="Times New Roman" w:hAnsi="Times New Roman" w:cs="Times New Roman"/>
-          <w:sz w:val="24"/>
-          <w:szCs w:val="24"/>
-        </w:rPr>
-        <w:t>3.4 Data Extraction and Synthesis</w:t>
-      </w:r>
-    </w:p>
-    <w:p>
-      <w:pPr>
-        <w:spacing w:before="120" w:after="120" w:line="360" w:lineRule="auto"/>
-        <w:contextualSpacing/>
-        <w:jc w:val="both"/>
-        <w:rPr>
-          <w:rFonts w:ascii="Times New Roman" w:hAnsi="Times New Roman" w:cs="Times New Roman"/>
-          <w:sz w:val="24"/>
-          <w:szCs w:val="24"/>
-        </w:rPr>
-      </w:pPr>
-    </w:p>
-    <w:p>
-      <w:pPr>
-        <w:spacing w:before="120" w:after="120" w:line="360" w:lineRule="auto"/>
-        <w:contextualSpacing/>
-        <w:jc w:val="both"/>
-        <w:rPr>
-          <w:rFonts w:ascii="Times New Roman" w:hAnsi="Times New Roman" w:cs="Times New Roman"/>
-          <w:sz w:val="24"/>
-          <w:szCs w:val="24"/>
-        </w:rPr>
-      </w:pPr>
-      <w:r>
-        <w:rPr>
-          <w:rFonts w:ascii="Times New Roman" w:hAnsi="Times New Roman" w:cs="Times New Roman"/>
-          <w:sz w:val="24"/>
-          <w:szCs w:val="24"/>
-        </w:rPr>
-        <w:t>Data extraction and synthesis were conducted to draw meaningful conclusions from the selected literature.</w:t>
-      </w:r>
-    </w:p>
-    <w:p>
-      <w:pPr>
-        <w:spacing w:before="120" w:after="120" w:line="360" w:lineRule="auto"/>
-        <w:contextualSpacing/>
-        <w:jc w:val="both"/>
-        <w:rPr>
-          <w:rFonts w:ascii="Times New Roman" w:hAnsi="Times New Roman" w:cs="Times New Roman"/>
-          <w:sz w:val="24"/>
-          <w:szCs w:val="24"/>
-        </w:rPr>
-      </w:pPr>
-    </w:p>
-    <w:p>
-      <w:pPr>
-        <w:spacing w:before="120" w:after="120" w:line="360" w:lineRule="auto"/>
-        <w:contextualSpacing/>
-        <w:jc w:val="both"/>
-        <w:rPr>
-          <w:rFonts w:ascii="Times New Roman" w:hAnsi="Times New Roman" w:cs="Times New Roman"/>
-          <w:i/>
-          <w:iCs/>
-        </w:rPr>
-      </w:pPr>
-      <w:r>
-        <w:rPr>
-          <w:rFonts w:ascii="Times New Roman" w:hAnsi="Times New Roman" w:cs="Times New Roman"/>
-          <w:i/>
-          <w:iCs/>
-        </w:rPr>
-        <w:t>3.4.1 Data Extraction Process</w:t>
-      </w:r>
-    </w:p>
-    <w:p>
-      <w:pPr>
-        <w:spacing w:before="120" w:after="120" w:line="360" w:lineRule="auto"/>
-        <w:contextualSpacing/>
-        <w:jc w:val="both"/>
-        <w:rPr>
-          <w:rFonts w:ascii="Times New Roman" w:hAnsi="Times New Roman" w:cs="Times New Roman"/>
-          <w:sz w:val="24"/>
-          <w:szCs w:val="24"/>
-        </w:rPr>
-      </w:pPr>
-      <w:r>
-        <w:rPr>
-          <w:rFonts w:ascii="Times New Roman" w:hAnsi="Times New Roman" w:cs="Times New Roman"/>
-          <w:sz w:val="24"/>
-          <w:szCs w:val="24"/>
-        </w:rPr>
-        <w:t>A standardized data extraction form was used to gather key information from each study, including research objectives, methodologies, findings, and their relevance to the development of an intelligent accommodation system for Rohingya refugees.</w:t>
-      </w:r>
-    </w:p>
-    <w:p>
-      <w:pPr>
-        <w:spacing w:before="120" w:after="120" w:line="360" w:lineRule="auto"/>
-        <w:contextualSpacing/>
-        <w:jc w:val="both"/>
-        <w:rPr>
-          <w:rFonts w:ascii="Times New Roman" w:hAnsi="Times New Roman" w:cs="Times New Roman"/>
-          <w:sz w:val="24"/>
-          <w:szCs w:val="24"/>
-        </w:rPr>
-      </w:pPr>
-    </w:p>
-    <w:p>
-      <w:pPr>
-        <w:spacing w:before="120" w:after="120" w:line="360" w:lineRule="auto"/>
-        <w:contextualSpacing/>
-        <w:jc w:val="both"/>
-        <w:rPr>
-          <w:rFonts w:ascii="Times New Roman" w:hAnsi="Times New Roman" w:cs="Times New Roman"/>
-          <w:i/>
-          <w:iCs/>
-        </w:rPr>
-      </w:pPr>
-      <w:r>
-        <w:rPr>
-          <w:rFonts w:ascii="Times New Roman" w:hAnsi="Times New Roman" w:cs="Times New Roman"/>
-          <w:i/>
-          <w:iCs/>
+        <w:t>the extraction focused on gleaning the most significant points that related to the research objectives of developing an intelligent accommodation system for Rohingya refugees.</w:t>
+      </w:r>
+    </w:p>
+    <w:p>
+      <w:pPr>
+        <w:spacing w:before="120" w:after="120" w:line="360" w:lineRule="auto"/>
+        <w:contextualSpacing/>
+        <w:jc w:val="both"/>
+        <w:rPr>
+          <w:rFonts w:ascii="Times New Roman" w:hAnsi="Times New Roman" w:cs="Times New Roman"/>
+          <w:sz w:val="24"/>
+          <w:szCs w:val="24"/>
+        </w:rPr>
+      </w:pPr>
+    </w:p>
+    <w:p>
+      <w:pPr>
+        <w:pStyle w:val="Heading4"/>
+        <w:rPr>
+          <w:rFonts w:ascii="Times New Roman" w:hAnsi="Times New Roman" w:cs="Times New Roman"/>
+          <w:color w:val="auto"/>
+          <w:sz w:val="24"/>
+          <w:szCs w:val="24"/>
+        </w:rPr>
+      </w:pPr>
+      <w:r>
+        <w:rPr>
+          <w:rFonts w:ascii="Times New Roman" w:hAnsi="Times New Roman" w:cs="Times New Roman"/>
+          <w:color w:val="auto"/>
+          <w:sz w:val="24"/>
+          <w:szCs w:val="24"/>
         </w:rPr>
         <w:t>3.4.2 Thematic Synthesis</w:t>
       </w:r>
@@ -1012,37 +1416,25 @@
           <w:sz w:val="24"/>
           <w:szCs w:val="24"/>
         </w:rPr>
-        <w:t>The extracted data were analyzed and synthesized thematically, with studies grouped into themes such as "AI applications," "security in refugee camps," and "economic productivity initiatives." This approach allowed for the identification of trends, gaps, and opportunities in the existing literature.</w:t>
-      </w:r>
-    </w:p>
-    <w:p>
-      <w:pPr>
-        <w:spacing w:before="120" w:after="120" w:line="360" w:lineRule="auto"/>
-        <w:contextualSpacing/>
-        <w:jc w:val="both"/>
-        <w:rPr>
-          <w:rFonts w:ascii="Times New Roman" w:hAnsi="Times New Roman" w:cs="Times New Roman"/>
-          <w:sz w:val="24"/>
-          <w:szCs w:val="24"/>
-        </w:rPr>
-      </w:pPr>
-    </w:p>
-    <w:p>
-      <w:pPr>
-        <w:spacing w:before="120" w:after="120" w:line="360" w:lineRule="auto"/>
-        <w:contextualSpacing/>
-        <w:jc w:val="both"/>
-        <w:rPr>
-          <w:rFonts w:ascii="Times New Roman" w:hAnsi="Times New Roman" w:cs="Times New Roman"/>
-          <w:i/>
-          <w:iCs/>
-        </w:rPr>
-      </w:pPr>
-      <w:r>
-        <w:rPr>
-          <w:rFonts w:ascii="Times New Roman" w:hAnsi="Times New Roman" w:cs="Times New Roman"/>
-          <w:i/>
-          <w:iCs/>
+        <w:t>The information extracted was then analyzed thematically, grouping studies into relevant themes such as "AI applications in refugee settings," "security enhancement through technology," and "initiatives for economic productivity." This synthesis helped identify prevalent trends, highlight significant gaps, and pinpoint emerging opportunities within the research area.</w:t>
+      </w:r>
+    </w:p>
+    <w:p>
+      <w:pPr>
+        <w:pStyle w:val="Heading4"/>
+        <w:rPr>
+          <w:rFonts w:ascii="Times New Roman" w:hAnsi="Times New Roman" w:cs="Times New Roman"/>
+          <w:color w:val="auto"/>
+          <w:sz w:val="24"/>
+          <w:szCs w:val="24"/>
+        </w:rPr>
+      </w:pPr>
+      <w:r>
+        <w:rPr>
+          <w:rFonts w:ascii="Times New Roman" w:hAnsi="Times New Roman" w:cs="Times New Roman"/>
+          <w:color w:val="auto"/>
+          <w:sz w:val="24"/>
+          <w:szCs w:val="24"/>
         </w:rPr>
         <w:t>3.4.3 Quality Assessment</w:t>
       </w:r>
@@ -1064,110 +1456,243 @@
           <w:sz w:val="24"/>
           <w:szCs w:val="24"/>
         </w:rPr>
-        <w:t>The quality of the selected studies was assessed based on criteria such as citation count, publication in high-impact journals, and methodological rigor. Studies that met the quality standards were included in the final synthesis to ensure the robustness of the findings.</w:t>
-      </w:r>
-    </w:p>
-    <w:p>
-      <w:pPr>
-        <w:spacing w:before="120" w:after="120" w:line="360" w:lineRule="auto"/>
-        <w:contextualSpacing/>
-        <w:jc w:val="both"/>
-        <w:rPr>
-          <w:rFonts w:ascii="Times New Roman" w:hAnsi="Times New Roman" w:cs="Times New Roman"/>
-          <w:sz w:val="24"/>
-          <w:szCs w:val="24"/>
-        </w:rPr>
-      </w:pPr>
-    </w:p>
-    <w:p>
-      <w:pPr>
-        <w:spacing w:before="120" w:after="120" w:line="360" w:lineRule="auto"/>
-        <w:contextualSpacing/>
-        <w:jc w:val="both"/>
-        <w:rPr>
-          <w:rFonts w:ascii="Times New Roman" w:hAnsi="Times New Roman" w:cs="Times New Roman"/>
-          <w:sz w:val="24"/>
-          <w:szCs w:val="24"/>
-        </w:rPr>
-      </w:pPr>
-    </w:p>
-    <w:p>
-      <w:pPr>
-        <w:spacing w:before="120" w:after="120" w:line="360" w:lineRule="auto"/>
-        <w:contextualSpacing/>
-        <w:jc w:val="both"/>
-        <w:rPr>
-          <w:rFonts w:ascii="Times New Roman" w:hAnsi="Times New Roman" w:cs="Times New Roman"/>
-          <w:sz w:val="24"/>
-          <w:szCs w:val="24"/>
-        </w:rPr>
-      </w:pPr>
-    </w:p>
-    <w:p>
-      <w:pPr>
-        <w:spacing w:before="120" w:after="120" w:line="360" w:lineRule="auto"/>
-        <w:contextualSpacing/>
-        <w:jc w:val="both"/>
-        <w:rPr>
-          <w:rFonts w:ascii="Times New Roman" w:hAnsi="Times New Roman" w:cs="Times New Roman"/>
-          <w:sz w:val="24"/>
-          <w:szCs w:val="24"/>
-        </w:rPr>
-      </w:pPr>
-    </w:p>
-    <w:p>
-      <w:pPr>
-        <w:spacing w:before="120" w:after="120" w:line="360" w:lineRule="auto"/>
-        <w:contextualSpacing/>
-        <w:jc w:val="both"/>
-        <w:rPr>
-          <w:rFonts w:ascii="Times New Roman" w:hAnsi="Times New Roman" w:cs="Times New Roman"/>
-          <w:sz w:val="24"/>
-          <w:szCs w:val="24"/>
-        </w:rPr>
-      </w:pPr>
-    </w:p>
-    <w:p>
-      <w:pPr>
-        <w:spacing w:before="120" w:after="120" w:line="360" w:lineRule="auto"/>
-        <w:contextualSpacing/>
-        <w:jc w:val="both"/>
-        <w:rPr>
-          <w:rFonts w:ascii="Times New Roman" w:hAnsi="Times New Roman" w:cs="Times New Roman"/>
-          <w:sz w:val="24"/>
-          <w:szCs w:val="24"/>
-        </w:rPr>
-      </w:pPr>
-    </w:p>
-    <w:p>
-      <w:pPr>
-        <w:spacing w:before="120" w:after="120" w:line="360" w:lineRule="auto"/>
-        <w:contextualSpacing/>
-        <w:jc w:val="both"/>
-        <w:rPr>
-          <w:rFonts w:ascii="Times New Roman" w:hAnsi="Times New Roman" w:cs="Times New Roman"/>
-          <w:sz w:val="24"/>
-          <w:szCs w:val="24"/>
-        </w:rPr>
-      </w:pPr>
-    </w:p>
-    <w:p>
-      <w:pPr>
-        <w:spacing w:before="120" w:after="120" w:line="360" w:lineRule="auto"/>
-        <w:contextualSpacing/>
-        <w:jc w:val="both"/>
-        <w:rPr>
-          <w:rFonts w:ascii="Times New Roman" w:hAnsi="Times New Roman" w:cs="Times New Roman"/>
-          <w:sz w:val="24"/>
-          <w:szCs w:val="24"/>
-        </w:rPr>
-      </w:pPr>
-      <w:r>
-        <w:rPr>
-          <w:rFonts w:ascii="Times New Roman" w:hAnsi="Times New Roman" w:cs="Times New Roman"/>
-          <w:sz w:val="24"/>
-          <w:szCs w:val="24"/>
-        </w:rPr>
+        <w:t>Quality assessment was performed on the selected studies based on criteria including citation count, publication in high-impact journals, and the rigor of the methodology employed. This rigorous assessment ensured that only high-quality studies were included in the synthesis, enhancing the credibility and impact of the research findings.</w:t>
+      </w:r>
+    </w:p>
+    <w:p>
+      <w:pPr>
+        <w:spacing w:before="120" w:after="120" w:line="360" w:lineRule="auto"/>
+        <w:contextualSpacing/>
+        <w:jc w:val="both"/>
+        <w:rPr>
+          <w:rFonts w:ascii="Times New Roman" w:hAnsi="Times New Roman" w:cs="Times New Roman"/>
+          <w:sz w:val="24"/>
+          <w:szCs w:val="24"/>
+        </w:rPr>
+      </w:pPr>
+    </w:p>
+    <w:p>
+      <w:pPr>
+        <w:spacing w:before="120" w:after="120" w:line="360" w:lineRule="auto"/>
+        <w:contextualSpacing/>
+        <w:jc w:val="both"/>
+        <w:rPr>
+          <w:rFonts w:ascii="Times New Roman" w:hAnsi="Times New Roman" w:cs="Times New Roman"/>
+          <w:sz w:val="24"/>
+          <w:szCs w:val="24"/>
+        </w:rPr>
+      </w:pPr>
+    </w:p>
+    <w:p>
+      <w:pPr>
+        <w:spacing w:before="120" w:after="120" w:line="360" w:lineRule="auto"/>
+        <w:contextualSpacing/>
+        <w:jc w:val="both"/>
+        <w:rPr>
+          <w:rFonts w:ascii="Times New Roman" w:hAnsi="Times New Roman" w:cs="Times New Roman"/>
+          <w:sz w:val="24"/>
+          <w:szCs w:val="24"/>
+        </w:rPr>
+      </w:pPr>
+    </w:p>
+    <w:p>
+      <w:pPr>
+        <w:spacing w:before="120" w:after="120" w:line="360" w:lineRule="auto"/>
+        <w:contextualSpacing/>
+        <w:jc w:val="both"/>
+        <w:rPr>
+          <w:rFonts w:ascii="Times New Roman" w:hAnsi="Times New Roman" w:cs="Times New Roman"/>
+          <w:sz w:val="24"/>
+          <w:szCs w:val="24"/>
+        </w:rPr>
+      </w:pPr>
+    </w:p>
+    <w:p>
+      <w:pPr>
+        <w:spacing w:before="120" w:after="120" w:line="360" w:lineRule="auto"/>
+        <w:contextualSpacing/>
+        <w:jc w:val="both"/>
+        <w:rPr>
+          <w:rFonts w:ascii="Times New Roman" w:hAnsi="Times New Roman" w:cs="Times New Roman"/>
+          <w:sz w:val="24"/>
+          <w:szCs w:val="24"/>
+        </w:rPr>
+      </w:pPr>
+    </w:p>
+    <w:p>
+      <w:pPr>
+        <w:spacing w:before="120" w:after="120" w:line="360" w:lineRule="auto"/>
+        <w:contextualSpacing/>
+        <w:jc w:val="both"/>
+        <w:rPr>
+          <w:rFonts w:ascii="Times New Roman" w:hAnsi="Times New Roman" w:cs="Times New Roman"/>
+          <w:sz w:val="24"/>
+          <w:szCs w:val="24"/>
+        </w:rPr>
+      </w:pPr>
+    </w:p>
+    <w:p>
+      <w:pPr>
+        <w:spacing w:before="120" w:after="120" w:line="360" w:lineRule="auto"/>
+        <w:contextualSpacing/>
+        <w:jc w:val="both"/>
+        <w:rPr>
+          <w:rFonts w:ascii="Times New Roman" w:hAnsi="Times New Roman" w:cs="Times New Roman"/>
+          <w:sz w:val="24"/>
+          <w:szCs w:val="24"/>
+        </w:rPr>
+      </w:pPr>
+    </w:p>
+    <w:p>
+      <w:pPr>
+        <w:spacing w:before="120" w:after="120" w:line="360" w:lineRule="auto"/>
+        <w:contextualSpacing/>
+        <w:jc w:val="both"/>
+        <w:rPr>
+          <w:rFonts w:ascii="Times New Roman" w:hAnsi="Times New Roman" w:cs="Times New Roman"/>
+          <w:sz w:val="24"/>
+          <w:szCs w:val="24"/>
+        </w:rPr>
+      </w:pPr>
+    </w:p>
+    <w:p>
+      <w:pPr>
+        <w:spacing w:before="120" w:after="120" w:line="360" w:lineRule="auto"/>
+        <w:contextualSpacing/>
+        <w:jc w:val="both"/>
+        <w:rPr>
+          <w:rFonts w:ascii="Times New Roman" w:hAnsi="Times New Roman" w:cs="Times New Roman"/>
+          <w:sz w:val="24"/>
+          <w:szCs w:val="24"/>
+        </w:rPr>
+      </w:pPr>
+    </w:p>
+    <w:p>
+      <w:pPr>
+        <w:spacing w:before="120" w:after="120" w:line="360" w:lineRule="auto"/>
+        <w:contextualSpacing/>
+        <w:jc w:val="both"/>
+        <w:rPr>
+          <w:rFonts w:ascii="Times New Roman" w:hAnsi="Times New Roman" w:cs="Times New Roman"/>
+          <w:sz w:val="24"/>
+          <w:szCs w:val="24"/>
+        </w:rPr>
+      </w:pPr>
+    </w:p>
+    <w:p>
+      <w:pPr>
+        <w:spacing w:before="120" w:after="120" w:line="360" w:lineRule="auto"/>
+        <w:contextualSpacing/>
+        <w:jc w:val="both"/>
+        <w:rPr>
+          <w:rFonts w:ascii="Times New Roman" w:hAnsi="Times New Roman" w:cs="Times New Roman"/>
+          <w:sz w:val="24"/>
+          <w:szCs w:val="24"/>
+        </w:rPr>
+      </w:pPr>
+    </w:p>
+    <w:p>
+      <w:pPr>
+        <w:spacing w:before="120" w:after="120" w:line="360" w:lineRule="auto"/>
+        <w:contextualSpacing/>
+        <w:jc w:val="both"/>
+        <w:rPr>
+          <w:rFonts w:ascii="Times New Roman" w:hAnsi="Times New Roman" w:cs="Times New Roman"/>
+          <w:sz w:val="24"/>
+          <w:szCs w:val="24"/>
+        </w:rPr>
+      </w:pPr>
+    </w:p>
+    <w:p>
+      <w:pPr>
+        <w:spacing w:before="120" w:after="120" w:line="360" w:lineRule="auto"/>
+        <w:contextualSpacing/>
+        <w:jc w:val="both"/>
+        <w:rPr>
+          <w:rFonts w:ascii="Times New Roman" w:hAnsi="Times New Roman" w:cs="Times New Roman"/>
+          <w:sz w:val="24"/>
+          <w:szCs w:val="24"/>
+        </w:rPr>
+      </w:pPr>
+    </w:p>
+    <w:p>
+      <w:pPr>
+        <w:spacing w:before="120" w:after="120" w:line="360" w:lineRule="auto"/>
+        <w:contextualSpacing/>
+        <w:jc w:val="both"/>
+        <w:rPr>
+          <w:rFonts w:ascii="Times New Roman" w:hAnsi="Times New Roman" w:cs="Times New Roman"/>
+          <w:sz w:val="24"/>
+          <w:szCs w:val="24"/>
+        </w:rPr>
+      </w:pPr>
+    </w:p>
+    <w:p>
+      <w:pPr>
+        <w:spacing w:before="120" w:after="120" w:line="360" w:lineRule="auto"/>
+        <w:contextualSpacing/>
+        <w:jc w:val="both"/>
+        <w:rPr>
+          <w:rFonts w:ascii="Times New Roman" w:hAnsi="Times New Roman" w:cs="Times New Roman"/>
+          <w:sz w:val="24"/>
+          <w:szCs w:val="24"/>
+        </w:rPr>
+      </w:pPr>
+    </w:p>
+    <w:p>
+      <w:pPr>
+        <w:spacing w:before="120" w:after="120" w:line="360" w:lineRule="auto"/>
+        <w:contextualSpacing/>
+        <w:jc w:val="both"/>
+        <w:rPr>
+          <w:rFonts w:ascii="Times New Roman" w:hAnsi="Times New Roman" w:cs="Times New Roman"/>
+          <w:sz w:val="24"/>
+          <w:szCs w:val="24"/>
+        </w:rPr>
+      </w:pPr>
+    </w:p>
+    <w:p>
+      <w:pPr>
+        <w:spacing w:before="120" w:after="120" w:line="360" w:lineRule="auto"/>
+        <w:contextualSpacing/>
+        <w:jc w:val="both"/>
+        <w:rPr>
+          <w:rFonts w:ascii="Times New Roman" w:hAnsi="Times New Roman" w:cs="Times New Roman"/>
+          <w:sz w:val="24"/>
+          <w:szCs w:val="24"/>
+        </w:rPr>
+      </w:pPr>
+    </w:p>
+    <w:p>
+      <w:pPr>
+        <w:spacing w:before="120" w:after="120" w:line="360" w:lineRule="auto"/>
+        <w:contextualSpacing/>
+        <w:jc w:val="both"/>
+        <w:rPr>
+          <w:rFonts w:ascii="Times New Roman" w:hAnsi="Times New Roman" w:cs="Times New Roman"/>
+          <w:sz w:val="24"/>
+          <w:szCs w:val="24"/>
+        </w:rPr>
+      </w:pPr>
+    </w:p>
+    <w:p>
+      <w:pPr>
+        <w:spacing w:before="120" w:after="120" w:line="360" w:lineRule="auto"/>
+        <w:contextualSpacing/>
+        <w:jc w:val="both"/>
+        <w:rPr>
+          <w:rFonts w:ascii="Times New Roman" w:hAnsi="Times New Roman" w:cs="Times New Roman"/>
+          <w:sz w:val="24"/>
+          <w:szCs w:val="24"/>
+        </w:rPr>
+      </w:pPr>
+      <w:r>
+        <w:rPr>
+          <w:rFonts w:ascii="Times New Roman" w:hAnsi="Times New Roman" w:cs="Times New Roman"/>
+          <w:sz w:val="24"/>
+          <w:szCs w:val="24"/>
+        </w:rPr>
+        <w:lastRenderedPageBreak/>
         <w:t>Articles:</w:t>
       </w:r>
     </w:p>
@@ -1907,6 +2432,155 @@
 <file path=word/numbering.xml><?xml version="1.0" encoding="utf-8"?>
 <w:numbering xmlns:wpc="http://schemas.microsoft.com/office/word/2010/wordprocessingCanvas" xmlns:cx="http://schemas.microsoft.com/office/drawing/2014/chartex" xmlns:cx1="http://schemas.microsoft.com/office/drawing/2015/9/8/chartex" xmlns:cx2="http://schemas.microsoft.com/office/drawing/2015/10/21/chartex" xmlns:cx3="http://schemas.microsoft.com/office/drawing/2016/5/9/chartex" xmlns:cx4="http://schemas.microsoft.com/office/drawing/2016/5/10/chartex" xmlns:cx5="http://schemas.microsoft.com/office/drawing/2016/5/11/chartex" xmlns:cx6="http://schemas.microsoft.com/office/drawing/2016/5/12/chartex" xmlns:cx7="http://schemas.microsoft.com/office/drawing/2016/5/13/chartex" xmlns:cx8="http://schemas.microsoft.com/office/drawing/2016/5/14/chartex" xmlns:mc="http://schemas.openxmlformats.org/markup-compatibility/2006" xmlns:aink="http://schemas.microsoft.com/office/drawing/2016/ink" xmlns:am3d="http://schemas.microsoft.com/office/drawing/2017/model3d" xmlns:o="urn:schemas-microsoft-com:office:office" xmlns:oel="http://schemas.microsoft.com/office/2019/extlst" xmlns:r="http://schemas.openxmlformats.org/officeDocument/2006/relationships" xmlns:m="http://schemas.openxmlformats.org/officeDocument/2006/math" xmlns:v="urn:schemas-microsoft-com:vml" xmlns:wp14="http://schemas.microsoft.com/office/word/2010/wordprocessingDrawing" xmlns:wp="http://schemas.openxmlformats.org/drawingml/2006/wordprocessingDrawing" xmlns:w10="urn:schemas-microsoft-com:office:word" xmlns:w="http://schemas.openxmlformats.org/wordprocessingml/2006/main" xmlns:w14="http://schemas.microsoft.com/office/word/2010/wordml" xmlns:w15="http://schemas.microsoft.com/office/word/2012/wordml" xmlns:w16cex="http://schemas.microsoft.com/office/word/2018/wordml/cex" xmlns:w16cid="http://schemas.microsoft.com/office/word/2016/wordml/cid" xmlns:w16="http://schemas.microsoft.com/office/word/2018/wordml" xmlns:w16du="http://schemas.microsoft.com/office/word/2023/wordml/word16du" xmlns:w16sdtdh="http://schemas.microsoft.com/office/word/2020/wordml/sdtdatahash" xmlns:w16se="http://schemas.microsoft.com/office/word/2015/wordml/symex" xmlns:wpg="http://schemas.microsoft.com/office/word/2010/wordprocessingGroup" xmlns:wpi="http://schemas.microsoft.com/office/word/2010/wordprocessingInk" xmlns:wne="http://schemas.microsoft.com/office/word/2006/wordml" xmlns:wps="http://schemas.microsoft.com/office/word/2010/wordprocessingShape" mc:Ignorable="w14 w15 w16se w16cid w16 w16cex w16sdtdh w16du wp14">
   <w:abstractNum w:abstractNumId="0" w15:restartNumberingAfterBreak="0">
+    <w:nsid w:val="151340D5"/>
+    <w:multiLevelType w:val="multilevel"/>
+    <w:tmpl w:val="F16EC4EE"/>
+    <w:lvl w:ilvl="0">
+      <w:start w:val="1"/>
+      <w:numFmt w:val="bullet"/>
+      <w:lvlText w:val=""/>
+      <w:lvlJc w:val="left"/>
+      <w:pPr>
+        <w:tabs>
+          <w:tab w:val="num" w:pos="720"/>
+        </w:tabs>
+        <w:ind w:left="720" w:hanging="360"/>
+      </w:pPr>
+      <w:rPr>
+        <w:rFonts w:ascii="Symbol" w:hAnsi="Symbol" w:hint="default"/>
+        <w:sz w:val="20"/>
+      </w:rPr>
+    </w:lvl>
+    <w:lvl w:ilvl="1" w:tentative="1">
+      <w:start w:val="1"/>
+      <w:numFmt w:val="bullet"/>
+      <w:lvlText w:val="o"/>
+      <w:lvlJc w:val="left"/>
+      <w:pPr>
+        <w:tabs>
+          <w:tab w:val="num" w:pos="1440"/>
+        </w:tabs>
+        <w:ind w:left="1440" w:hanging="360"/>
+      </w:pPr>
+      <w:rPr>
+        <w:rFonts w:ascii="Courier New" w:hAnsi="Courier New" w:hint="default"/>
+        <w:sz w:val="20"/>
+      </w:rPr>
+    </w:lvl>
+    <w:lvl w:ilvl="2" w:tentative="1">
+      <w:start w:val="1"/>
+      <w:numFmt w:val="bullet"/>
+      <w:lvlText w:val=""/>
+      <w:lvlJc w:val="left"/>
+      <w:pPr>
+        <w:tabs>
+          <w:tab w:val="num" w:pos="2160"/>
+        </w:tabs>
+        <w:ind w:left="2160" w:hanging="360"/>
+      </w:pPr>
+      <w:rPr>
+        <w:rFonts w:ascii="Wingdings" w:hAnsi="Wingdings" w:hint="default"/>
+        <w:sz w:val="20"/>
+      </w:rPr>
+    </w:lvl>
+    <w:lvl w:ilvl="3" w:tentative="1">
+      <w:start w:val="1"/>
+      <w:numFmt w:val="bullet"/>
+      <w:lvlText w:val=""/>
+      <w:lvlJc w:val="left"/>
+      <w:pPr>
+        <w:tabs>
+          <w:tab w:val="num" w:pos="2880"/>
+        </w:tabs>
+        <w:ind w:left="2880" w:hanging="360"/>
+      </w:pPr>
+      <w:rPr>
+        <w:rFonts w:ascii="Wingdings" w:hAnsi="Wingdings" w:hint="default"/>
+        <w:sz w:val="20"/>
+      </w:rPr>
+    </w:lvl>
+    <w:lvl w:ilvl="4" w:tentative="1">
+      <w:start w:val="1"/>
+      <w:numFmt w:val="bullet"/>
+      <w:lvlText w:val=""/>
+      <w:lvlJc w:val="left"/>
+      <w:pPr>
+        <w:tabs>
+          <w:tab w:val="num" w:pos="3600"/>
+        </w:tabs>
+        <w:ind w:left="3600" w:hanging="360"/>
+      </w:pPr>
+      <w:rPr>
+        <w:rFonts w:ascii="Wingdings" w:hAnsi="Wingdings" w:hint="default"/>
+        <w:sz w:val="20"/>
+      </w:rPr>
+    </w:lvl>
+    <w:lvl w:ilvl="5" w:tentative="1">
+      <w:start w:val="1"/>
+      <w:numFmt w:val="bullet"/>
+      <w:lvlText w:val=""/>
+      <w:lvlJc w:val="left"/>
+      <w:pPr>
+        <w:tabs>
+          <w:tab w:val="num" w:pos="4320"/>
+        </w:tabs>
+        <w:ind w:left="4320" w:hanging="360"/>
+      </w:pPr>
+      <w:rPr>
+        <w:rFonts w:ascii="Wingdings" w:hAnsi="Wingdings" w:hint="default"/>
+        <w:sz w:val="20"/>
+      </w:rPr>
+    </w:lvl>
+    <w:lvl w:ilvl="6" w:tentative="1">
+      <w:start w:val="1"/>
+      <w:numFmt w:val="bullet"/>
+      <w:lvlText w:val=""/>
+      <w:lvlJc w:val="left"/>
+      <w:pPr>
+        <w:tabs>
+          <w:tab w:val="num" w:pos="5040"/>
+        </w:tabs>
+        <w:ind w:left="5040" w:hanging="360"/>
+      </w:pPr>
+      <w:rPr>
+        <w:rFonts w:ascii="Wingdings" w:hAnsi="Wingdings" w:hint="default"/>
+        <w:sz w:val="20"/>
+      </w:rPr>
+    </w:lvl>
+    <w:lvl w:ilvl="7" w:tentative="1">
+      <w:start w:val="1"/>
+      <w:numFmt w:val="bullet"/>
+      <w:lvlText w:val=""/>
+      <w:lvlJc w:val="left"/>
+      <w:pPr>
+        <w:tabs>
+          <w:tab w:val="num" w:pos="5760"/>
+        </w:tabs>
+        <w:ind w:left="5760" w:hanging="360"/>
+      </w:pPr>
+      <w:rPr>
+        <w:rFonts w:ascii="Wingdings" w:hAnsi="Wingdings" w:hint="default"/>
+        <w:sz w:val="20"/>
+      </w:rPr>
+    </w:lvl>
+    <w:lvl w:ilvl="8" w:tentative="1">
+      <w:start w:val="1"/>
+      <w:numFmt w:val="bullet"/>
+      <w:lvlText w:val=""/>
+      <w:lvlJc w:val="left"/>
+      <w:pPr>
+        <w:tabs>
+          <w:tab w:val="num" w:pos="6480"/>
+        </w:tabs>
+        <w:ind w:left="6480" w:hanging="360"/>
+      </w:pPr>
+      <w:rPr>
+        <w:rFonts w:ascii="Wingdings" w:hAnsi="Wingdings" w:hint="default"/>
+        <w:sz w:val="20"/>
+      </w:rPr>
+    </w:lvl>
+  </w:abstractNum>
+  <w:abstractNum w:abstractNumId="1" w15:restartNumberingAfterBreak="0">
     <w:nsid w:val="1988309F"/>
     <w:multiLevelType w:val="multilevel"/>
     <w:tmpl w:val="1B1695BA"/>
@@ -2055,7 +2729,156 @@
       </w:rPr>
     </w:lvl>
   </w:abstractNum>
-  <w:abstractNum w:abstractNumId="1" w15:restartNumberingAfterBreak="0">
+  <w:abstractNum w:abstractNumId="2" w15:restartNumberingAfterBreak="0">
+    <w:nsid w:val="1AFD18F6"/>
+    <w:multiLevelType w:val="multilevel"/>
+    <w:tmpl w:val="AC888E00"/>
+    <w:lvl w:ilvl="0">
+      <w:start w:val="1"/>
+      <w:numFmt w:val="bullet"/>
+      <w:lvlText w:val=""/>
+      <w:lvlJc w:val="left"/>
+      <w:pPr>
+        <w:tabs>
+          <w:tab w:val="num" w:pos="720"/>
+        </w:tabs>
+        <w:ind w:left="720" w:hanging="360"/>
+      </w:pPr>
+      <w:rPr>
+        <w:rFonts w:ascii="Symbol" w:hAnsi="Symbol" w:hint="default"/>
+        <w:sz w:val="20"/>
+      </w:rPr>
+    </w:lvl>
+    <w:lvl w:ilvl="1" w:tentative="1">
+      <w:start w:val="1"/>
+      <w:numFmt w:val="bullet"/>
+      <w:lvlText w:val="o"/>
+      <w:lvlJc w:val="left"/>
+      <w:pPr>
+        <w:tabs>
+          <w:tab w:val="num" w:pos="1440"/>
+        </w:tabs>
+        <w:ind w:left="1440" w:hanging="360"/>
+      </w:pPr>
+      <w:rPr>
+        <w:rFonts w:ascii="Courier New" w:hAnsi="Courier New" w:hint="default"/>
+        <w:sz w:val="20"/>
+      </w:rPr>
+    </w:lvl>
+    <w:lvl w:ilvl="2" w:tentative="1">
+      <w:start w:val="1"/>
+      <w:numFmt w:val="bullet"/>
+      <w:lvlText w:val=""/>
+      <w:lvlJc w:val="left"/>
+      <w:pPr>
+        <w:tabs>
+          <w:tab w:val="num" w:pos="2160"/>
+        </w:tabs>
+        <w:ind w:left="2160" w:hanging="360"/>
+      </w:pPr>
+      <w:rPr>
+        <w:rFonts w:ascii="Wingdings" w:hAnsi="Wingdings" w:hint="default"/>
+        <w:sz w:val="20"/>
+      </w:rPr>
+    </w:lvl>
+    <w:lvl w:ilvl="3" w:tentative="1">
+      <w:start w:val="1"/>
+      <w:numFmt w:val="bullet"/>
+      <w:lvlText w:val=""/>
+      <w:lvlJc w:val="left"/>
+      <w:pPr>
+        <w:tabs>
+          <w:tab w:val="num" w:pos="2880"/>
+        </w:tabs>
+        <w:ind w:left="2880" w:hanging="360"/>
+      </w:pPr>
+      <w:rPr>
+        <w:rFonts w:ascii="Wingdings" w:hAnsi="Wingdings" w:hint="default"/>
+        <w:sz w:val="20"/>
+      </w:rPr>
+    </w:lvl>
+    <w:lvl w:ilvl="4" w:tentative="1">
+      <w:start w:val="1"/>
+      <w:numFmt w:val="bullet"/>
+      <w:lvlText w:val=""/>
+      <w:lvlJc w:val="left"/>
+      <w:pPr>
+        <w:tabs>
+          <w:tab w:val="num" w:pos="3600"/>
+        </w:tabs>
+        <w:ind w:left="3600" w:hanging="360"/>
+      </w:pPr>
+      <w:rPr>
+        <w:rFonts w:ascii="Wingdings" w:hAnsi="Wingdings" w:hint="default"/>
+        <w:sz w:val="20"/>
+      </w:rPr>
+    </w:lvl>
+    <w:lvl w:ilvl="5" w:tentative="1">
+      <w:start w:val="1"/>
+      <w:numFmt w:val="bullet"/>
+      <w:lvlText w:val=""/>
+      <w:lvlJc w:val="left"/>
+      <w:pPr>
+        <w:tabs>
+          <w:tab w:val="num" w:pos="4320"/>
+        </w:tabs>
+        <w:ind w:left="4320" w:hanging="360"/>
+      </w:pPr>
+      <w:rPr>
+        <w:rFonts w:ascii="Wingdings" w:hAnsi="Wingdings" w:hint="default"/>
+        <w:sz w:val="20"/>
+      </w:rPr>
+    </w:lvl>
+    <w:lvl w:ilvl="6" w:tentative="1">
+      <w:start w:val="1"/>
+      <w:numFmt w:val="bullet"/>
+      <w:lvlText w:val=""/>
+      <w:lvlJc w:val="left"/>
+      <w:pPr>
+        <w:tabs>
+          <w:tab w:val="num" w:pos="5040"/>
+        </w:tabs>
+        <w:ind w:left="5040" w:hanging="360"/>
+      </w:pPr>
+      <w:rPr>
+        <w:rFonts w:ascii="Wingdings" w:hAnsi="Wingdings" w:hint="default"/>
+        <w:sz w:val="20"/>
+      </w:rPr>
+    </w:lvl>
+    <w:lvl w:ilvl="7" w:tentative="1">
+      <w:start w:val="1"/>
+      <w:numFmt w:val="bullet"/>
+      <w:lvlText w:val=""/>
+      <w:lvlJc w:val="left"/>
+      <w:pPr>
+        <w:tabs>
+          <w:tab w:val="num" w:pos="5760"/>
+        </w:tabs>
+        <w:ind w:left="5760" w:hanging="360"/>
+      </w:pPr>
+      <w:rPr>
+        <w:rFonts w:ascii="Wingdings" w:hAnsi="Wingdings" w:hint="default"/>
+        <w:sz w:val="20"/>
+      </w:rPr>
+    </w:lvl>
+    <w:lvl w:ilvl="8" w:tentative="1">
+      <w:start w:val="1"/>
+      <w:numFmt w:val="bullet"/>
+      <w:lvlText w:val=""/>
+      <w:lvlJc w:val="left"/>
+      <w:pPr>
+        <w:tabs>
+          <w:tab w:val="num" w:pos="6480"/>
+        </w:tabs>
+        <w:ind w:left="6480" w:hanging="360"/>
+      </w:pPr>
+      <w:rPr>
+        <w:rFonts w:ascii="Wingdings" w:hAnsi="Wingdings" w:hint="default"/>
+        <w:sz w:val="20"/>
+      </w:rPr>
+    </w:lvl>
+  </w:abstractNum>
+  <w:abstractNum w:abstractNumId="3" w15:restartNumberingAfterBreak="0">
     <w:nsid w:val="3E0A4B0D"/>
     <w:multiLevelType w:val="multilevel"/>
     <w:tmpl w:val="D4066F14"/>
@@ -2204,7 +3027,7 @@
       </w:rPr>
     </w:lvl>
   </w:abstractNum>
-  <w:abstractNum w:abstractNumId="2" w15:restartNumberingAfterBreak="0">
+  <w:abstractNum w:abstractNumId="4" w15:restartNumberingAfterBreak="0">
     <w:nsid w:val="54AD39E9"/>
     <w:multiLevelType w:val="multilevel"/>
     <w:tmpl w:val="9D6EF1C6"/>
@@ -2353,7 +3176,156 @@
       </w:rPr>
     </w:lvl>
   </w:abstractNum>
-  <w:abstractNum w:abstractNumId="3" w15:restartNumberingAfterBreak="0">
+  <w:abstractNum w:abstractNumId="5" w15:restartNumberingAfterBreak="0">
+    <w:nsid w:val="5A663697"/>
+    <w:multiLevelType w:val="multilevel"/>
+    <w:tmpl w:val="04F43D76"/>
+    <w:lvl w:ilvl="0">
+      <w:start w:val="1"/>
+      <w:numFmt w:val="bullet"/>
+      <w:lvlText w:val=""/>
+      <w:lvlJc w:val="left"/>
+      <w:pPr>
+        <w:tabs>
+          <w:tab w:val="num" w:pos="720"/>
+        </w:tabs>
+        <w:ind w:left="720" w:hanging="360"/>
+      </w:pPr>
+      <w:rPr>
+        <w:rFonts w:ascii="Symbol" w:hAnsi="Symbol" w:hint="default"/>
+        <w:sz w:val="20"/>
+      </w:rPr>
+    </w:lvl>
+    <w:lvl w:ilvl="1" w:tentative="1">
+      <w:start w:val="1"/>
+      <w:numFmt w:val="bullet"/>
+      <w:lvlText w:val="o"/>
+      <w:lvlJc w:val="left"/>
+      <w:pPr>
+        <w:tabs>
+          <w:tab w:val="num" w:pos="1440"/>
+        </w:tabs>
+        <w:ind w:left="1440" w:hanging="360"/>
+      </w:pPr>
+      <w:rPr>
+        <w:rFonts w:ascii="Courier New" w:hAnsi="Courier New" w:hint="default"/>
+        <w:sz w:val="20"/>
+      </w:rPr>
+    </w:lvl>
+    <w:lvl w:ilvl="2" w:tentative="1">
+      <w:start w:val="1"/>
+      <w:numFmt w:val="bullet"/>
+      <w:lvlText w:val=""/>
+      <w:lvlJc w:val="left"/>
+      <w:pPr>
+        <w:tabs>
+          <w:tab w:val="num" w:pos="2160"/>
+        </w:tabs>
+        <w:ind w:left="2160" w:hanging="360"/>
+      </w:pPr>
+      <w:rPr>
+        <w:rFonts w:ascii="Wingdings" w:hAnsi="Wingdings" w:hint="default"/>
+        <w:sz w:val="20"/>
+      </w:rPr>
+    </w:lvl>
+    <w:lvl w:ilvl="3" w:tentative="1">
+      <w:start w:val="1"/>
+      <w:numFmt w:val="bullet"/>
+      <w:lvlText w:val=""/>
+      <w:lvlJc w:val="left"/>
+      <w:pPr>
+        <w:tabs>
+          <w:tab w:val="num" w:pos="2880"/>
+        </w:tabs>
+        <w:ind w:left="2880" w:hanging="360"/>
+      </w:pPr>
+      <w:rPr>
+        <w:rFonts w:ascii="Wingdings" w:hAnsi="Wingdings" w:hint="default"/>
+        <w:sz w:val="20"/>
+      </w:rPr>
+    </w:lvl>
+    <w:lvl w:ilvl="4" w:tentative="1">
+      <w:start w:val="1"/>
+      <w:numFmt w:val="bullet"/>
+      <w:lvlText w:val=""/>
+      <w:lvlJc w:val="left"/>
+      <w:pPr>
+        <w:tabs>
+          <w:tab w:val="num" w:pos="3600"/>
+        </w:tabs>
+        <w:ind w:left="3600" w:hanging="360"/>
+      </w:pPr>
+      <w:rPr>
+        <w:rFonts w:ascii="Wingdings" w:hAnsi="Wingdings" w:hint="default"/>
+        <w:sz w:val="20"/>
+      </w:rPr>
+    </w:lvl>
+    <w:lvl w:ilvl="5" w:tentative="1">
+      <w:start w:val="1"/>
+      <w:numFmt w:val="bullet"/>
+      <w:lvlText w:val=""/>
+      <w:lvlJc w:val="left"/>
+      <w:pPr>
+        <w:tabs>
+          <w:tab w:val="num" w:pos="4320"/>
+        </w:tabs>
+        <w:ind w:left="4320" w:hanging="360"/>
+      </w:pPr>
+      <w:rPr>
+        <w:rFonts w:ascii="Wingdings" w:hAnsi="Wingdings" w:hint="default"/>
+        <w:sz w:val="20"/>
+      </w:rPr>
+    </w:lvl>
+    <w:lvl w:ilvl="6" w:tentative="1">
+      <w:start w:val="1"/>
+      <w:numFmt w:val="bullet"/>
+      <w:lvlText w:val=""/>
+      <w:lvlJc w:val="left"/>
+      <w:pPr>
+        <w:tabs>
+          <w:tab w:val="num" w:pos="5040"/>
+        </w:tabs>
+        <w:ind w:left="5040" w:hanging="360"/>
+      </w:pPr>
+      <w:rPr>
+        <w:rFonts w:ascii="Wingdings" w:hAnsi="Wingdings" w:hint="default"/>
+        <w:sz w:val="20"/>
+      </w:rPr>
+    </w:lvl>
+    <w:lvl w:ilvl="7" w:tentative="1">
+      <w:start w:val="1"/>
+      <w:numFmt w:val="bullet"/>
+      <w:lvlText w:val=""/>
+      <w:lvlJc w:val="left"/>
+      <w:pPr>
+        <w:tabs>
+          <w:tab w:val="num" w:pos="5760"/>
+        </w:tabs>
+        <w:ind w:left="5760" w:hanging="360"/>
+      </w:pPr>
+      <w:rPr>
+        <w:rFonts w:ascii="Wingdings" w:hAnsi="Wingdings" w:hint="default"/>
+        <w:sz w:val="20"/>
+      </w:rPr>
+    </w:lvl>
+    <w:lvl w:ilvl="8" w:tentative="1">
+      <w:start w:val="1"/>
+      <w:numFmt w:val="bullet"/>
+      <w:lvlText w:val=""/>
+      <w:lvlJc w:val="left"/>
+      <w:pPr>
+        <w:tabs>
+          <w:tab w:val="num" w:pos="6480"/>
+        </w:tabs>
+        <w:ind w:left="6480" w:hanging="360"/>
+      </w:pPr>
+      <w:rPr>
+        <w:rFonts w:ascii="Wingdings" w:hAnsi="Wingdings" w:hint="default"/>
+        <w:sz w:val="20"/>
+      </w:rPr>
+    </w:lvl>
+  </w:abstractNum>
+  <w:abstractNum w:abstractNumId="6" w15:restartNumberingAfterBreak="0">
     <w:nsid w:val="5FB20412"/>
     <w:multiLevelType w:val="multilevel"/>
     <w:tmpl w:val="ADD08692"/>
@@ -2502,7 +3474,7 @@
       </w:rPr>
     </w:lvl>
   </w:abstractNum>
-  <w:abstractNum w:abstractNumId="4" w15:restartNumberingAfterBreak="0">
+  <w:abstractNum w:abstractNumId="7" w15:restartNumberingAfterBreak="0">
     <w:nsid w:val="6BBB39B2"/>
     <w:multiLevelType w:val="hybridMultilevel"/>
     <w:tmpl w:val="F0FC7962"/>
@@ -2593,19 +3565,28 @@
     </w:lvl>
   </w:abstractNum>
   <w:num w:numId="1" w16cid:durableId="2077511201">
+    <w:abstractNumId w:val="4"/>
+  </w:num>
+  <w:num w:numId="2" w16cid:durableId="1636375155">
+    <w:abstractNumId w:val="3"/>
+  </w:num>
+  <w:num w:numId="3" w16cid:durableId="406458305">
+    <w:abstractNumId w:val="6"/>
+  </w:num>
+  <w:num w:numId="4" w16cid:durableId="1415472942">
+    <w:abstractNumId w:val="1"/>
+  </w:num>
+  <w:num w:numId="5" w16cid:durableId="1421485410">
+    <w:abstractNumId w:val="7"/>
+  </w:num>
+  <w:num w:numId="6" w16cid:durableId="249195381">
     <w:abstractNumId w:val="2"/>
   </w:num>
-  <w:num w:numId="2" w16cid:durableId="1636375155">
-    <w:abstractNumId w:val="1"/>
+  <w:num w:numId="7" w16cid:durableId="834295723">
+    <w:abstractNumId w:val="5"/>
   </w:num>
-  <w:num w:numId="3" w16cid:durableId="406458305">
-    <w:abstractNumId w:val="3"/>
-  </w:num>
-  <w:num w:numId="4" w16cid:durableId="1415472942">
+  <w:num w:numId="8" w16cid:durableId="808715524">
     <w:abstractNumId w:val="0"/>
-  </w:num>
-  <w:num w:numId="5" w16cid:durableId="1421485410">
-    <w:abstractNumId w:val="4"/>
   </w:num>
 </w:numbering>
 </file>
@@ -3038,7 +4019,6 @@
     <w:next w:val="Normal"/>
     <w:link w:val="Heading2Char"/>
     <w:uiPriority w:val="9"/>
-    <w:semiHidden/>
     <w:unhideWhenUsed/>
     <w:qFormat/>
     <w:rsid w:val="00BA1DAB"/>
@@ -3083,7 +4063,6 @@
     <w:next w:val="Normal"/>
     <w:link w:val="Heading4Char"/>
     <w:uiPriority w:val="9"/>
-    <w:semiHidden/>
     <w:unhideWhenUsed/>
     <w:qFormat/>
     <w:rsid w:val="00BA1DAB"/>
@@ -3212,7 +4191,6 @@
   <w:style w:type="character" w:default="1" w:styleId="DefaultParagraphFont">
     <w:name w:val="Default Paragraph Font"/>
     <w:uiPriority w:val="1"/>
-    <w:semiHidden/>
     <w:unhideWhenUsed/>
   </w:style>
   <w:style w:type="table" w:default="1" w:styleId="TableNormal">
@@ -3254,7 +4232,6 @@
     <w:basedOn w:val="DefaultParagraphFont"/>
     <w:link w:val="Heading2"/>
     <w:uiPriority w:val="9"/>
-    <w:semiHidden/>
     <w:rsid w:val="00BA1DAB"/>
     <w:rPr>
       <w:rFonts w:asciiTheme="majorHAnsi" w:eastAsiaTheme="majorEastAsia" w:hAnsiTheme="majorHAnsi" w:cstheme="majorBidi"/>
@@ -3281,7 +4258,6 @@
     <w:basedOn w:val="DefaultParagraphFont"/>
     <w:link w:val="Heading4"/>
     <w:uiPriority w:val="9"/>
-    <w:semiHidden/>
     <w:rsid w:val="00BA1DAB"/>
     <w:rPr>
       <w:rFonts w:eastAsiaTheme="majorEastAsia" w:cstheme="majorBidi"/>

</xml_diff>